<commit_message>
Add Cahier de charge
</commit_message>
<xml_diff>
--- a/Cahier des Charges/cahier_de_charge_ichrak_jaifra.docx
+++ b/Cahier des Charges/cahier_de_charge_ichrak_jaifra.docx
@@ -315,7 +315,7 @@
       <w:pPr>
         <w:numPr>
           <w:ilvl w:val="0"/>
-          <w:numId w:val="12"/>
+          <w:numId w:val="11"/>
         </w:numPr>
         <w:ind w:left="720" w:hanging="360"/>
       </w:pPr>
@@ -330,7 +330,7 @@
       <w:pPr>
         <w:numPr>
           <w:ilvl w:val="0"/>
-          <w:numId w:val="12"/>
+          <w:numId w:val="11"/>
         </w:numPr>
         <w:ind w:left="720" w:hanging="360"/>
       </w:pPr>
@@ -345,7 +345,7 @@
       <w:pPr>
         <w:numPr>
           <w:ilvl w:val="0"/>
-          <w:numId w:val="12"/>
+          <w:numId w:val="11"/>
         </w:numPr>
         <w:ind w:left="720" w:hanging="360"/>
       </w:pPr>
@@ -441,7 +441,7 @@
       <w:pPr>
         <w:numPr>
           <w:ilvl w:val="0"/>
-          <w:numId w:val="13"/>
+          <w:numId w:val="12"/>
         </w:numPr>
         <w:ind w:left="720" w:hanging="360"/>
       </w:pPr>
@@ -466,7 +466,7 @@
       <w:pPr>
         <w:numPr>
           <w:ilvl w:val="0"/>
-          <w:numId w:val="13"/>
+          <w:numId w:val="12"/>
         </w:numPr>
         <w:ind w:left="720" w:hanging="360"/>
       </w:pPr>
@@ -484,14 +484,14 @@
         <w:rPr>
           <w:rtl w:val="0"/>
         </w:rPr>
-        <w:t xml:space="preserve"> Suivi des enfants, gestion des classes, enregistrement des présences, etc.</w:t>
+        <w:t xml:space="preserve"> Suivi des enfants, des classes, enregistrement des présences, etc.</w:t>
       </w:r>
     </w:p>
     <w:p>
       <w:pPr>
         <w:numPr>
           <w:ilvl w:val="0"/>
-          <w:numId w:val="13"/>
+          <w:numId w:val="12"/>
         </w:numPr>
         <w:ind w:left="720" w:hanging="360"/>
       </w:pPr>
@@ -848,7 +848,7 @@
       <w:pPr>
         <w:numPr>
           <w:ilvl w:val="0"/>
-          <w:numId w:val="10"/>
+          <w:numId w:val="9"/>
         </w:numPr>
         <w:ind w:left="720" w:hanging="360"/>
       </w:pPr>
@@ -899,9 +899,9 @@
       <w:pPr>
         <w:numPr>
           <w:ilvl w:val="1"/>
-          <w:numId w:val="10"/>
-        </w:numPr>
-        <w:spacing w:after="0" w:afterAutospacing="0" w:before="120" w:lineRule="auto"/>
+          <w:numId w:val="9"/>
+        </w:numPr>
+        <w:spacing w:before="120" w:lineRule="auto"/>
         <w:ind w:left="1440" w:hanging="360"/>
       </w:pPr>
       <w:r>
@@ -917,11 +917,33 @@
     </w:p>
     <w:p>
       <w:pPr>
+        <w:rPr>
+          <w:rFonts w:ascii="Roboto" w:cs="Roboto" w:eastAsia="Roboto" w:hAnsi="Roboto"/>
+          <w:b w:val="1"/>
+          <w:color w:val="404040"/>
+          <w:sz w:val="24"/>
+          <w:szCs w:val="24"/>
+        </w:rPr>
+      </w:pPr>
+      <w:r>
+        <w:rPr>
+          <w:rFonts w:ascii="Roboto" w:cs="Roboto" w:eastAsia="Roboto" w:hAnsi="Roboto"/>
+          <w:b w:val="1"/>
+          <w:color w:val="404040"/>
+          <w:sz w:val="24"/>
+          <w:szCs w:val="24"/>
+          <w:rtl w:val="0"/>
+        </w:rPr>
+        <w:t xml:space="preserve">Fonctionnalités :</w:t>
+      </w:r>
+    </w:p>
+    <w:p>
+      <w:pPr>
         <w:numPr>
           <w:ilvl w:val="0"/>
-          <w:numId w:val="10"/>
-        </w:numPr>
-        <w:spacing w:after="0" w:afterAutospacing="0" w:before="0" w:beforeAutospacing="0" w:lineRule="auto"/>
+          <w:numId w:val="5"/>
+        </w:numPr>
+        <w:spacing w:after="0" w:afterAutospacing="0"/>
         <w:ind w:left="720" w:hanging="360"/>
       </w:pPr>
       <w:r>
@@ -933,7 +955,7 @@
           <w:szCs w:val="24"/>
           <w:rtl w:val="0"/>
         </w:rPr>
-        <w:t xml:space="preserve">Système de Messagerie</w:t>
+        <w:t xml:space="preserve">Gestion des Administrateurs</w:t>
       </w:r>
       <w:r>
         <w:rPr>
@@ -950,7 +972,7 @@
       <w:pPr>
         <w:numPr>
           <w:ilvl w:val="1"/>
-          <w:numId w:val="10"/>
+          <w:numId w:val="5"/>
         </w:numPr>
         <w:spacing w:after="0" w:afterAutospacing="0" w:before="0" w:beforeAutospacing="0" w:lineRule="auto"/>
         <w:ind w:left="1440" w:hanging="360"/>
@@ -963,14 +985,1226 @@
           <w:szCs w:val="24"/>
           <w:rtl w:val="0"/>
         </w:rPr>
-        <w:t xml:space="preserve">Envoi et réception de messages internes entre administrateurs, éducateurs et parents.</w:t>
+        <w:t xml:space="preserve">Ajouter un nouvel administrateur.</w:t>
       </w:r>
     </w:p>
     <w:p>
       <w:pPr>
         <w:numPr>
           <w:ilvl w:val="1"/>
-          <w:numId w:val="10"/>
+          <w:numId w:val="5"/>
+        </w:numPr>
+        <w:spacing w:after="0" w:afterAutospacing="0" w:before="0" w:beforeAutospacing="0" w:lineRule="auto"/>
+        <w:ind w:left="1440" w:hanging="360"/>
+      </w:pPr>
+      <w:r>
+        <w:rPr>
+          <w:rFonts w:ascii="Roboto" w:cs="Roboto" w:eastAsia="Roboto" w:hAnsi="Roboto"/>
+          <w:color w:val="404040"/>
+          <w:sz w:val="24"/>
+          <w:szCs w:val="24"/>
+          <w:rtl w:val="0"/>
+        </w:rPr>
+        <w:t xml:space="preserve">Rechercher des administrateurs par nom, email ou date.</w:t>
+      </w:r>
+    </w:p>
+    <w:p>
+      <w:pPr>
+        <w:numPr>
+          <w:ilvl w:val="1"/>
+          <w:numId w:val="5"/>
+        </w:numPr>
+        <w:spacing w:after="0" w:afterAutospacing="0" w:before="0" w:beforeAutospacing="0" w:lineRule="auto"/>
+        <w:ind w:left="1440" w:hanging="360"/>
+      </w:pPr>
+      <w:r>
+        <w:rPr>
+          <w:rFonts w:ascii="Roboto" w:cs="Roboto" w:eastAsia="Roboto" w:hAnsi="Roboto"/>
+          <w:color w:val="404040"/>
+          <w:sz w:val="24"/>
+          <w:szCs w:val="24"/>
+          <w:rtl w:val="0"/>
+        </w:rPr>
+        <w:t xml:space="preserve">Voir la liste complète des administrateurs avec leurs détails (nom, email, date de création du compte).</w:t>
+      </w:r>
+    </w:p>
+    <w:p>
+      <w:pPr>
+        <w:numPr>
+          <w:ilvl w:val="1"/>
+          <w:numId w:val="5"/>
+        </w:numPr>
+        <w:spacing w:after="0" w:afterAutospacing="0" w:before="0" w:beforeAutospacing="0" w:lineRule="auto"/>
+        <w:ind w:left="1440" w:hanging="360"/>
+      </w:pPr>
+      <w:r>
+        <w:rPr>
+          <w:rFonts w:ascii="Roboto" w:cs="Roboto" w:eastAsia="Roboto" w:hAnsi="Roboto"/>
+          <w:color w:val="404040"/>
+          <w:sz w:val="24"/>
+          <w:szCs w:val="24"/>
+          <w:rtl w:val="0"/>
+        </w:rPr>
+        <w:t xml:space="preserve">Modifier ou supprimer un administrateur.</w:t>
+      </w:r>
+    </w:p>
+    <w:p>
+      <w:pPr>
+        <w:numPr>
+          <w:ilvl w:val="0"/>
+          <w:numId w:val="5"/>
+        </w:numPr>
+        <w:spacing w:after="0" w:afterAutospacing="0" w:before="0" w:beforeAutospacing="0" w:lineRule="auto"/>
+        <w:ind w:left="720" w:hanging="360"/>
+      </w:pPr>
+      <w:r>
+        <w:rPr>
+          <w:rFonts w:ascii="Roboto" w:cs="Roboto" w:eastAsia="Roboto" w:hAnsi="Roboto"/>
+          <w:b w:val="1"/>
+          <w:color w:val="404040"/>
+          <w:sz w:val="24"/>
+          <w:szCs w:val="24"/>
+          <w:rtl w:val="0"/>
+        </w:rPr>
+        <w:t xml:space="preserve">Gestion des Éducateurs</w:t>
+      </w:r>
+      <w:r>
+        <w:rPr>
+          <w:rFonts w:ascii="Roboto" w:cs="Roboto" w:eastAsia="Roboto" w:hAnsi="Roboto"/>
+          <w:color w:val="404040"/>
+          <w:sz w:val="24"/>
+          <w:szCs w:val="24"/>
+          <w:rtl w:val="0"/>
+        </w:rPr>
+        <w:t xml:space="preserve"> :</w:t>
+      </w:r>
+    </w:p>
+    <w:p>
+      <w:pPr>
+        <w:numPr>
+          <w:ilvl w:val="1"/>
+          <w:numId w:val="5"/>
+        </w:numPr>
+        <w:spacing w:after="0" w:afterAutospacing="0" w:before="0" w:beforeAutospacing="0" w:lineRule="auto"/>
+        <w:ind w:left="1440" w:hanging="360"/>
+      </w:pPr>
+      <w:r>
+        <w:rPr>
+          <w:rFonts w:ascii="Roboto" w:cs="Roboto" w:eastAsia="Roboto" w:hAnsi="Roboto"/>
+          <w:color w:val="404040"/>
+          <w:sz w:val="24"/>
+          <w:szCs w:val="24"/>
+          <w:rtl w:val="0"/>
+        </w:rPr>
+        <w:t xml:space="preserve">Ajouter un nouvel éducateur avec des informations détaillées (nom, prénom, email, spécialité, etc.).</w:t>
+      </w:r>
+    </w:p>
+    <w:p>
+      <w:pPr>
+        <w:numPr>
+          <w:ilvl w:val="1"/>
+          <w:numId w:val="5"/>
+        </w:numPr>
+        <w:spacing w:after="0" w:afterAutospacing="0" w:before="0" w:beforeAutospacing="0" w:lineRule="auto"/>
+        <w:ind w:left="1440" w:hanging="360"/>
+      </w:pPr>
+      <w:r>
+        <w:rPr>
+          <w:rFonts w:ascii="Roboto" w:cs="Roboto" w:eastAsia="Roboto" w:hAnsi="Roboto"/>
+          <w:color w:val="404040"/>
+          <w:sz w:val="24"/>
+          <w:szCs w:val="24"/>
+          <w:rtl w:val="0"/>
+        </w:rPr>
+        <w:t xml:space="preserve">Rechercher des éducateurs par nom, email ou genre.</w:t>
+      </w:r>
+    </w:p>
+    <w:p>
+      <w:pPr>
+        <w:numPr>
+          <w:ilvl w:val="1"/>
+          <w:numId w:val="5"/>
+        </w:numPr>
+        <w:spacing w:after="0" w:afterAutospacing="0" w:before="0" w:beforeAutospacing="0" w:lineRule="auto"/>
+        <w:ind w:left="1440" w:hanging="360"/>
+      </w:pPr>
+      <w:r>
+        <w:rPr>
+          <w:rFonts w:ascii="Roboto" w:cs="Roboto" w:eastAsia="Roboto" w:hAnsi="Roboto"/>
+          <w:color w:val="404040"/>
+          <w:sz w:val="24"/>
+          <w:szCs w:val="24"/>
+          <w:rtl w:val="0"/>
+        </w:rPr>
+        <w:t xml:space="preserve">Voir la liste des éducateurs.</w:t>
+      </w:r>
+    </w:p>
+    <w:p>
+      <w:pPr>
+        <w:numPr>
+          <w:ilvl w:val="1"/>
+          <w:numId w:val="5"/>
+        </w:numPr>
+        <w:spacing w:after="0" w:afterAutospacing="0" w:before="0" w:beforeAutospacing="0" w:lineRule="auto"/>
+        <w:ind w:left="1440" w:hanging="360"/>
+      </w:pPr>
+      <w:r>
+        <w:rPr>
+          <w:rFonts w:ascii="Roboto" w:cs="Roboto" w:eastAsia="Roboto" w:hAnsi="Roboto"/>
+          <w:color w:val="404040"/>
+          <w:sz w:val="24"/>
+          <w:szCs w:val="24"/>
+          <w:rtl w:val="0"/>
+        </w:rPr>
+        <w:t xml:space="preserve">Modifier ou supprimer un éducateur.</w:t>
+      </w:r>
+    </w:p>
+    <w:p>
+      <w:pPr>
+        <w:numPr>
+          <w:ilvl w:val="0"/>
+          <w:numId w:val="5"/>
+        </w:numPr>
+        <w:spacing w:after="0" w:afterAutospacing="0" w:before="0" w:beforeAutospacing="0" w:lineRule="auto"/>
+        <w:ind w:left="720" w:hanging="360"/>
+      </w:pPr>
+      <w:r>
+        <w:rPr>
+          <w:rFonts w:ascii="Roboto" w:cs="Roboto" w:eastAsia="Roboto" w:hAnsi="Roboto"/>
+          <w:b w:val="1"/>
+          <w:color w:val="404040"/>
+          <w:sz w:val="24"/>
+          <w:szCs w:val="24"/>
+          <w:rtl w:val="0"/>
+        </w:rPr>
+        <w:t xml:space="preserve">Gestion des Enfants</w:t>
+      </w:r>
+      <w:r>
+        <w:rPr>
+          <w:rFonts w:ascii="Roboto" w:cs="Roboto" w:eastAsia="Roboto" w:hAnsi="Roboto"/>
+          <w:color w:val="404040"/>
+          <w:sz w:val="24"/>
+          <w:szCs w:val="24"/>
+          <w:rtl w:val="0"/>
+        </w:rPr>
+        <w:t xml:space="preserve"> :</w:t>
+      </w:r>
+    </w:p>
+    <w:p>
+      <w:pPr>
+        <w:numPr>
+          <w:ilvl w:val="1"/>
+          <w:numId w:val="5"/>
+        </w:numPr>
+        <w:spacing w:after="0" w:afterAutospacing="0" w:before="0" w:beforeAutospacing="0" w:lineRule="auto"/>
+        <w:ind w:left="1440" w:hanging="360"/>
+      </w:pPr>
+      <w:r>
+        <w:rPr>
+          <w:rFonts w:ascii="Roboto" w:cs="Roboto" w:eastAsia="Roboto" w:hAnsi="Roboto"/>
+          <w:color w:val="404040"/>
+          <w:sz w:val="24"/>
+          <w:szCs w:val="24"/>
+          <w:rtl w:val="0"/>
+        </w:rPr>
+        <w:t xml:space="preserve">Ajouter un nouvel enfant avec des informations détaillées (nom, prénom, date d'admission, classe, etc.).</w:t>
+      </w:r>
+    </w:p>
+    <w:p>
+      <w:pPr>
+        <w:numPr>
+          <w:ilvl w:val="1"/>
+          <w:numId w:val="5"/>
+        </w:numPr>
+        <w:spacing w:after="0" w:afterAutospacing="0" w:before="0" w:beforeAutospacing="0" w:lineRule="auto"/>
+        <w:ind w:left="1440" w:hanging="360"/>
+      </w:pPr>
+      <w:r>
+        <w:rPr>
+          <w:rFonts w:ascii="Roboto" w:cs="Roboto" w:eastAsia="Roboto" w:hAnsi="Roboto"/>
+          <w:color w:val="404040"/>
+          <w:sz w:val="24"/>
+          <w:szCs w:val="24"/>
+          <w:rtl w:val="0"/>
+        </w:rPr>
+        <w:t xml:space="preserve">Rechercher des enfants par nom, classe.</w:t>
+      </w:r>
+    </w:p>
+    <w:p>
+      <w:pPr>
+        <w:numPr>
+          <w:ilvl w:val="1"/>
+          <w:numId w:val="5"/>
+        </w:numPr>
+        <w:spacing w:after="0" w:afterAutospacing="0" w:before="0" w:beforeAutospacing="0" w:lineRule="auto"/>
+        <w:ind w:left="1440" w:hanging="360"/>
+      </w:pPr>
+      <w:r>
+        <w:rPr>
+          <w:rFonts w:ascii="Roboto" w:cs="Roboto" w:eastAsia="Roboto" w:hAnsi="Roboto"/>
+          <w:color w:val="404040"/>
+          <w:sz w:val="24"/>
+          <w:szCs w:val="24"/>
+          <w:rtl w:val="0"/>
+        </w:rPr>
+        <w:t xml:space="preserve">Voir la liste des enfants avec leurs détails.</w:t>
+      </w:r>
+    </w:p>
+    <w:p>
+      <w:pPr>
+        <w:numPr>
+          <w:ilvl w:val="1"/>
+          <w:numId w:val="5"/>
+        </w:numPr>
+        <w:spacing w:after="0" w:afterAutospacing="0" w:before="0" w:beforeAutospacing="0" w:lineRule="auto"/>
+        <w:ind w:left="1440" w:hanging="360"/>
+      </w:pPr>
+      <w:r>
+        <w:rPr>
+          <w:rFonts w:ascii="Roboto" w:cs="Roboto" w:eastAsia="Roboto" w:hAnsi="Roboto"/>
+          <w:color w:val="404040"/>
+          <w:sz w:val="24"/>
+          <w:szCs w:val="24"/>
+          <w:rtl w:val="0"/>
+        </w:rPr>
+        <w:t xml:space="preserve">Modifier ou supprimer un enfant.</w:t>
+      </w:r>
+    </w:p>
+    <w:p>
+      <w:pPr>
+        <w:numPr>
+          <w:ilvl w:val="0"/>
+          <w:numId w:val="5"/>
+        </w:numPr>
+        <w:spacing w:after="0" w:afterAutospacing="0" w:before="0" w:beforeAutospacing="0" w:lineRule="auto"/>
+        <w:ind w:left="720" w:hanging="360"/>
+      </w:pPr>
+      <w:r>
+        <w:rPr>
+          <w:rFonts w:ascii="Roboto" w:cs="Roboto" w:eastAsia="Roboto" w:hAnsi="Roboto"/>
+          <w:b w:val="1"/>
+          <w:color w:val="404040"/>
+          <w:sz w:val="24"/>
+          <w:szCs w:val="24"/>
+          <w:rtl w:val="0"/>
+        </w:rPr>
+        <w:t xml:space="preserve">Gestion des Parents</w:t>
+      </w:r>
+      <w:r>
+        <w:rPr>
+          <w:rFonts w:ascii="Roboto" w:cs="Roboto" w:eastAsia="Roboto" w:hAnsi="Roboto"/>
+          <w:color w:val="404040"/>
+          <w:sz w:val="24"/>
+          <w:szCs w:val="24"/>
+          <w:rtl w:val="0"/>
+        </w:rPr>
+        <w:t xml:space="preserve"> :</w:t>
+      </w:r>
+    </w:p>
+    <w:p>
+      <w:pPr>
+        <w:numPr>
+          <w:ilvl w:val="1"/>
+          <w:numId w:val="5"/>
+        </w:numPr>
+        <w:spacing w:after="0" w:afterAutospacing="0" w:before="0" w:beforeAutospacing="0" w:lineRule="auto"/>
+        <w:ind w:left="1440" w:hanging="360"/>
+      </w:pPr>
+      <w:r>
+        <w:rPr>
+          <w:rFonts w:ascii="Roboto" w:cs="Roboto" w:eastAsia="Roboto" w:hAnsi="Roboto"/>
+          <w:color w:val="404040"/>
+          <w:sz w:val="24"/>
+          <w:szCs w:val="24"/>
+          <w:rtl w:val="0"/>
+        </w:rPr>
+        <w:t xml:space="preserve">Ajouter un nouveau parent avec des informations détaillées (nom, prénom, email, numéro de téléphone, enfants associés).</w:t>
+      </w:r>
+    </w:p>
+    <w:p>
+      <w:pPr>
+        <w:numPr>
+          <w:ilvl w:val="1"/>
+          <w:numId w:val="5"/>
+        </w:numPr>
+        <w:spacing w:after="0" w:afterAutospacing="0" w:before="0" w:beforeAutospacing="0" w:lineRule="auto"/>
+        <w:ind w:left="1440" w:hanging="360"/>
+      </w:pPr>
+      <w:r>
+        <w:rPr>
+          <w:rFonts w:ascii="Roboto" w:cs="Roboto" w:eastAsia="Roboto" w:hAnsi="Roboto"/>
+          <w:color w:val="404040"/>
+          <w:sz w:val="24"/>
+          <w:szCs w:val="24"/>
+          <w:rtl w:val="0"/>
+        </w:rPr>
+        <w:t xml:space="preserve">Rechercher des parents par nom ou email.</w:t>
+      </w:r>
+    </w:p>
+    <w:p>
+      <w:pPr>
+        <w:numPr>
+          <w:ilvl w:val="1"/>
+          <w:numId w:val="5"/>
+        </w:numPr>
+        <w:spacing w:after="0" w:afterAutospacing="0" w:before="0" w:beforeAutospacing="0" w:lineRule="auto"/>
+        <w:ind w:left="1440" w:hanging="360"/>
+      </w:pPr>
+      <w:r>
+        <w:rPr>
+          <w:rFonts w:ascii="Roboto" w:cs="Roboto" w:eastAsia="Roboto" w:hAnsi="Roboto"/>
+          <w:color w:val="404040"/>
+          <w:sz w:val="24"/>
+          <w:szCs w:val="24"/>
+          <w:rtl w:val="0"/>
+        </w:rPr>
+        <w:t xml:space="preserve">Voir la liste des parents.</w:t>
+      </w:r>
+    </w:p>
+    <w:p>
+      <w:pPr>
+        <w:numPr>
+          <w:ilvl w:val="1"/>
+          <w:numId w:val="5"/>
+        </w:numPr>
+        <w:spacing w:after="0" w:afterAutospacing="0" w:before="0" w:beforeAutospacing="0" w:lineRule="auto"/>
+        <w:ind w:left="1440" w:hanging="360"/>
+      </w:pPr>
+      <w:r>
+        <w:rPr>
+          <w:rFonts w:ascii="Roboto" w:cs="Roboto" w:eastAsia="Roboto" w:hAnsi="Roboto"/>
+          <w:color w:val="404040"/>
+          <w:sz w:val="24"/>
+          <w:szCs w:val="24"/>
+          <w:rtl w:val="0"/>
+        </w:rPr>
+        <w:t xml:space="preserve">Modifier ou supprimer un parent.</w:t>
+      </w:r>
+    </w:p>
+    <w:p>
+      <w:pPr>
+        <w:numPr>
+          <w:ilvl w:val="0"/>
+          <w:numId w:val="5"/>
+        </w:numPr>
+        <w:spacing w:after="0" w:afterAutospacing="0" w:before="0" w:beforeAutospacing="0" w:lineRule="auto"/>
+        <w:ind w:left="720" w:hanging="360"/>
+      </w:pPr>
+      <w:r>
+        <w:rPr>
+          <w:rFonts w:ascii="Roboto" w:cs="Roboto" w:eastAsia="Roboto" w:hAnsi="Roboto"/>
+          <w:b w:val="1"/>
+          <w:color w:val="404040"/>
+          <w:sz w:val="24"/>
+          <w:szCs w:val="24"/>
+          <w:rtl w:val="0"/>
+        </w:rPr>
+        <w:t xml:space="preserve">Gestion Académique</w:t>
+      </w:r>
+      <w:r>
+        <w:rPr>
+          <w:rFonts w:ascii="Roboto" w:cs="Roboto" w:eastAsia="Roboto" w:hAnsi="Roboto"/>
+          <w:color w:val="404040"/>
+          <w:sz w:val="24"/>
+          <w:szCs w:val="24"/>
+          <w:rtl w:val="0"/>
+        </w:rPr>
+        <w:t xml:space="preserve"> :</w:t>
+      </w:r>
+    </w:p>
+    <w:p>
+      <w:pPr>
+        <w:numPr>
+          <w:ilvl w:val="1"/>
+          <w:numId w:val="5"/>
+        </w:numPr>
+        <w:spacing w:after="0" w:afterAutospacing="0" w:before="0" w:beforeAutospacing="0" w:lineRule="auto"/>
+        <w:ind w:left="1440" w:hanging="360"/>
+      </w:pPr>
+      <w:r>
+        <w:rPr>
+          <w:rFonts w:ascii="Roboto" w:cs="Roboto" w:eastAsia="Roboto" w:hAnsi="Roboto"/>
+          <w:b w:val="1"/>
+          <w:color w:val="404040"/>
+          <w:sz w:val="24"/>
+          <w:szCs w:val="24"/>
+          <w:rtl w:val="0"/>
+        </w:rPr>
+        <w:t xml:space="preserve">Classes</w:t>
+      </w:r>
+      <w:r>
+        <w:rPr>
+          <w:rFonts w:ascii="Roboto" w:cs="Roboto" w:eastAsia="Roboto" w:hAnsi="Roboto"/>
+          <w:color w:val="404040"/>
+          <w:sz w:val="24"/>
+          <w:szCs w:val="24"/>
+          <w:rtl w:val="0"/>
+        </w:rPr>
+        <w:t xml:space="preserve"> :</w:t>
+      </w:r>
+    </w:p>
+    <w:p>
+      <w:pPr>
+        <w:numPr>
+          <w:ilvl w:val="2"/>
+          <w:numId w:val="5"/>
+        </w:numPr>
+        <w:spacing w:after="0" w:afterAutospacing="0" w:before="0" w:beforeAutospacing="0" w:lineRule="auto"/>
+        <w:ind w:left="2160" w:hanging="360"/>
+      </w:pPr>
+      <w:r>
+        <w:rPr>
+          <w:rFonts w:ascii="Roboto" w:cs="Roboto" w:eastAsia="Roboto" w:hAnsi="Roboto"/>
+          <w:color w:val="404040"/>
+          <w:sz w:val="24"/>
+          <w:szCs w:val="24"/>
+          <w:rtl w:val="0"/>
+        </w:rPr>
+        <w:t xml:space="preserve">Ajouter une nouvelle classe (nom, montante).</w:t>
+      </w:r>
+    </w:p>
+    <w:p>
+      <w:pPr>
+        <w:numPr>
+          <w:ilvl w:val="2"/>
+          <w:numId w:val="5"/>
+        </w:numPr>
+        <w:spacing w:after="0" w:afterAutospacing="0" w:before="0" w:beforeAutospacing="0" w:lineRule="auto"/>
+        <w:ind w:left="2160" w:hanging="360"/>
+      </w:pPr>
+      <w:r>
+        <w:rPr>
+          <w:rFonts w:ascii="Roboto" w:cs="Roboto" w:eastAsia="Roboto" w:hAnsi="Roboto"/>
+          <w:color w:val="404040"/>
+          <w:sz w:val="24"/>
+          <w:szCs w:val="24"/>
+          <w:rtl w:val="0"/>
+        </w:rPr>
+        <w:t xml:space="preserve">Rechercher des classes par nom ou date.</w:t>
+      </w:r>
+    </w:p>
+    <w:p>
+      <w:pPr>
+        <w:numPr>
+          <w:ilvl w:val="2"/>
+          <w:numId w:val="5"/>
+        </w:numPr>
+        <w:spacing w:after="0" w:afterAutospacing="0" w:before="0" w:beforeAutospacing="0" w:lineRule="auto"/>
+        <w:ind w:left="2160" w:hanging="360"/>
+      </w:pPr>
+      <w:r>
+        <w:rPr>
+          <w:rFonts w:ascii="Roboto" w:cs="Roboto" w:eastAsia="Roboto" w:hAnsi="Roboto"/>
+          <w:color w:val="404040"/>
+          <w:sz w:val="24"/>
+          <w:szCs w:val="24"/>
+          <w:rtl w:val="0"/>
+        </w:rPr>
+        <w:t xml:space="preserve">Voir la liste des classes avec leurs détails.</w:t>
+      </w:r>
+    </w:p>
+    <w:p>
+      <w:pPr>
+        <w:numPr>
+          <w:ilvl w:val="1"/>
+          <w:numId w:val="5"/>
+        </w:numPr>
+        <w:spacing w:after="0" w:afterAutospacing="0" w:before="0" w:beforeAutospacing="0" w:lineRule="auto"/>
+        <w:ind w:left="1440" w:hanging="360"/>
+      </w:pPr>
+      <w:r>
+        <w:rPr>
+          <w:rFonts w:ascii="Roboto" w:cs="Roboto" w:eastAsia="Roboto" w:hAnsi="Roboto"/>
+          <w:b w:val="1"/>
+          <w:color w:val="404040"/>
+          <w:sz w:val="24"/>
+          <w:szCs w:val="24"/>
+          <w:rtl w:val="0"/>
+        </w:rPr>
+        <w:t xml:space="preserve">Activités</w:t>
+      </w:r>
+      <w:r>
+        <w:rPr>
+          <w:rFonts w:ascii="Roboto" w:cs="Roboto" w:eastAsia="Roboto" w:hAnsi="Roboto"/>
+          <w:color w:val="404040"/>
+          <w:sz w:val="24"/>
+          <w:szCs w:val="24"/>
+          <w:rtl w:val="0"/>
+        </w:rPr>
+        <w:t xml:space="preserve"> :</w:t>
+      </w:r>
+    </w:p>
+    <w:p>
+      <w:pPr>
+        <w:numPr>
+          <w:ilvl w:val="2"/>
+          <w:numId w:val="5"/>
+        </w:numPr>
+        <w:spacing w:after="0" w:afterAutospacing="0" w:before="0" w:beforeAutospacing="0" w:lineRule="auto"/>
+        <w:ind w:left="2160" w:hanging="360"/>
+      </w:pPr>
+      <w:r>
+        <w:rPr>
+          <w:rFonts w:ascii="Roboto" w:cs="Roboto" w:eastAsia="Roboto" w:hAnsi="Roboto"/>
+          <w:color w:val="404040"/>
+          <w:sz w:val="24"/>
+          <w:szCs w:val="24"/>
+          <w:rtl w:val="0"/>
+        </w:rPr>
+        <w:t xml:space="preserve">Ajouter une nouvelle matière (nom, description).</w:t>
+      </w:r>
+    </w:p>
+    <w:p>
+      <w:pPr>
+        <w:numPr>
+          <w:ilvl w:val="2"/>
+          <w:numId w:val="5"/>
+        </w:numPr>
+        <w:spacing w:after="0" w:afterAutospacing="0" w:before="0" w:beforeAutospacing="0" w:lineRule="auto"/>
+        <w:ind w:left="2160" w:hanging="360"/>
+      </w:pPr>
+      <w:r>
+        <w:rPr>
+          <w:rFonts w:ascii="Roboto" w:cs="Roboto" w:eastAsia="Roboto" w:hAnsi="Roboto"/>
+          <w:color w:val="404040"/>
+          <w:sz w:val="24"/>
+          <w:szCs w:val="24"/>
+          <w:rtl w:val="0"/>
+        </w:rPr>
+        <w:t xml:space="preserve">Rechercher des activités par nom.</w:t>
+      </w:r>
+    </w:p>
+    <w:p>
+      <w:pPr>
+        <w:numPr>
+          <w:ilvl w:val="2"/>
+          <w:numId w:val="5"/>
+        </w:numPr>
+        <w:spacing w:after="0" w:afterAutospacing="0" w:before="0" w:beforeAutospacing="0" w:lineRule="auto"/>
+        <w:ind w:left="2160" w:hanging="360"/>
+      </w:pPr>
+      <w:r>
+        <w:rPr>
+          <w:rFonts w:ascii="Roboto" w:cs="Roboto" w:eastAsia="Roboto" w:hAnsi="Roboto"/>
+          <w:color w:val="404040"/>
+          <w:sz w:val="24"/>
+          <w:szCs w:val="24"/>
+          <w:rtl w:val="0"/>
+        </w:rPr>
+        <w:t xml:space="preserve">Voir la liste des activités.</w:t>
+      </w:r>
+    </w:p>
+    <w:p>
+      <w:pPr>
+        <w:numPr>
+          <w:ilvl w:val="1"/>
+          <w:numId w:val="5"/>
+        </w:numPr>
+        <w:spacing w:after="0" w:afterAutospacing="0" w:before="0" w:beforeAutospacing="0" w:lineRule="auto"/>
+        <w:ind w:left="1440" w:hanging="360"/>
+      </w:pPr>
+      <w:r>
+        <w:rPr>
+          <w:rFonts w:ascii="Roboto" w:cs="Roboto" w:eastAsia="Roboto" w:hAnsi="Roboto"/>
+          <w:b w:val="1"/>
+          <w:color w:val="404040"/>
+          <w:sz w:val="24"/>
+          <w:szCs w:val="24"/>
+          <w:rtl w:val="0"/>
+        </w:rPr>
+        <w:t xml:space="preserve">Assignation des Activités aux Classes</w:t>
+      </w:r>
+      <w:r>
+        <w:rPr>
+          <w:rFonts w:ascii="Roboto" w:cs="Roboto" w:eastAsia="Roboto" w:hAnsi="Roboto"/>
+          <w:color w:val="404040"/>
+          <w:sz w:val="24"/>
+          <w:szCs w:val="24"/>
+          <w:rtl w:val="0"/>
+        </w:rPr>
+        <w:t xml:space="preserve"> :</w:t>
+      </w:r>
+    </w:p>
+    <w:p>
+      <w:pPr>
+        <w:numPr>
+          <w:ilvl w:val="2"/>
+          <w:numId w:val="5"/>
+        </w:numPr>
+        <w:spacing w:after="0" w:afterAutospacing="0" w:before="0" w:beforeAutospacing="0" w:lineRule="auto"/>
+        <w:ind w:left="2160" w:hanging="360"/>
+      </w:pPr>
+      <w:r>
+        <w:rPr>
+          <w:rFonts w:ascii="Roboto" w:cs="Roboto" w:eastAsia="Roboto" w:hAnsi="Roboto"/>
+          <w:color w:val="404040"/>
+          <w:sz w:val="24"/>
+          <w:szCs w:val="24"/>
+          <w:rtl w:val="0"/>
+        </w:rPr>
+        <w:t xml:space="preserve">Assigner une activité à une classe.</w:t>
+      </w:r>
+    </w:p>
+    <w:p>
+      <w:pPr>
+        <w:numPr>
+          <w:ilvl w:val="2"/>
+          <w:numId w:val="5"/>
+        </w:numPr>
+        <w:spacing w:after="0" w:afterAutospacing="0" w:before="0" w:beforeAutospacing="0" w:lineRule="auto"/>
+        <w:ind w:left="2160" w:hanging="360"/>
+      </w:pPr>
+      <w:r>
+        <w:rPr>
+          <w:rFonts w:ascii="Roboto" w:cs="Roboto" w:eastAsia="Roboto" w:hAnsi="Roboto"/>
+          <w:color w:val="404040"/>
+          <w:sz w:val="24"/>
+          <w:szCs w:val="24"/>
+          <w:rtl w:val="0"/>
+        </w:rPr>
+        <w:t xml:space="preserve">Rechercher des assignations par classe ou activité.</w:t>
+      </w:r>
+    </w:p>
+    <w:p>
+      <w:pPr>
+        <w:numPr>
+          <w:ilvl w:val="2"/>
+          <w:numId w:val="5"/>
+        </w:numPr>
+        <w:spacing w:after="0" w:afterAutospacing="0" w:before="0" w:beforeAutospacing="0" w:lineRule="auto"/>
+        <w:ind w:left="2160" w:hanging="360"/>
+      </w:pPr>
+      <w:r>
+        <w:rPr>
+          <w:rFonts w:ascii="Roboto" w:cs="Roboto" w:eastAsia="Roboto" w:hAnsi="Roboto"/>
+          <w:color w:val="404040"/>
+          <w:sz w:val="24"/>
+          <w:szCs w:val="24"/>
+          <w:rtl w:val="0"/>
+        </w:rPr>
+        <w:t xml:space="preserve">Voir la liste des assignations.</w:t>
+      </w:r>
+    </w:p>
+    <w:p>
+      <w:pPr>
+        <w:numPr>
+          <w:ilvl w:val="1"/>
+          <w:numId w:val="5"/>
+        </w:numPr>
+        <w:spacing w:after="0" w:afterAutospacing="0" w:before="0" w:beforeAutospacing="0" w:lineRule="auto"/>
+        <w:ind w:left="1440" w:hanging="360"/>
+      </w:pPr>
+      <w:r>
+        <w:rPr>
+          <w:rFonts w:ascii="Roboto" w:cs="Roboto" w:eastAsia="Roboto" w:hAnsi="Roboto"/>
+          <w:b w:val="1"/>
+          <w:color w:val="404040"/>
+          <w:sz w:val="24"/>
+          <w:szCs w:val="24"/>
+          <w:rtl w:val="0"/>
+        </w:rPr>
+        <w:t xml:space="preserve">Assignation des Classes aux Éducateurs</w:t>
+      </w:r>
+      <w:r>
+        <w:rPr>
+          <w:rFonts w:ascii="Roboto" w:cs="Roboto" w:eastAsia="Roboto" w:hAnsi="Roboto"/>
+          <w:color w:val="404040"/>
+          <w:sz w:val="24"/>
+          <w:szCs w:val="24"/>
+          <w:rtl w:val="0"/>
+        </w:rPr>
+        <w:t xml:space="preserve"> :</w:t>
+      </w:r>
+    </w:p>
+    <w:p>
+      <w:pPr>
+        <w:numPr>
+          <w:ilvl w:val="2"/>
+          <w:numId w:val="5"/>
+        </w:numPr>
+        <w:spacing w:after="0" w:afterAutospacing="0" w:before="0" w:beforeAutospacing="0" w:lineRule="auto"/>
+        <w:ind w:left="2160" w:hanging="360"/>
+      </w:pPr>
+      <w:r>
+        <w:rPr>
+          <w:rFonts w:ascii="Roboto" w:cs="Roboto" w:eastAsia="Roboto" w:hAnsi="Roboto"/>
+          <w:color w:val="404040"/>
+          <w:sz w:val="24"/>
+          <w:szCs w:val="24"/>
+          <w:rtl w:val="0"/>
+        </w:rPr>
+        <w:t xml:space="preserve">Assigner une classe à un éducateur.</w:t>
+      </w:r>
+    </w:p>
+    <w:p>
+      <w:pPr>
+        <w:numPr>
+          <w:ilvl w:val="2"/>
+          <w:numId w:val="5"/>
+        </w:numPr>
+        <w:spacing w:after="0" w:afterAutospacing="0" w:before="0" w:beforeAutospacing="0" w:lineRule="auto"/>
+        <w:ind w:left="2160" w:hanging="360"/>
+      </w:pPr>
+      <w:r>
+        <w:rPr>
+          <w:rFonts w:ascii="Roboto" w:cs="Roboto" w:eastAsia="Roboto" w:hAnsi="Roboto"/>
+          <w:color w:val="404040"/>
+          <w:sz w:val="24"/>
+          <w:szCs w:val="24"/>
+          <w:rtl w:val="0"/>
+        </w:rPr>
+        <w:t xml:space="preserve">Rechercher des assignations par éducateur ou classe.</w:t>
+      </w:r>
+    </w:p>
+    <w:p>
+      <w:pPr>
+        <w:numPr>
+          <w:ilvl w:val="2"/>
+          <w:numId w:val="5"/>
+        </w:numPr>
+        <w:spacing w:after="0" w:afterAutospacing="0" w:before="0" w:beforeAutospacing="0" w:lineRule="auto"/>
+        <w:ind w:left="2160" w:hanging="360"/>
+      </w:pPr>
+      <w:r>
+        <w:rPr>
+          <w:rFonts w:ascii="Roboto" w:cs="Roboto" w:eastAsia="Roboto" w:hAnsi="Roboto"/>
+          <w:color w:val="404040"/>
+          <w:sz w:val="24"/>
+          <w:szCs w:val="24"/>
+          <w:rtl w:val="0"/>
+        </w:rPr>
+        <w:t xml:space="preserve">Voir la liste des assignations.</w:t>
+      </w:r>
+    </w:p>
+    <w:p>
+      <w:pPr>
+        <w:numPr>
+          <w:ilvl w:val="0"/>
+          <w:numId w:val="5"/>
+        </w:numPr>
+        <w:spacing w:after="0" w:afterAutospacing="0" w:before="0" w:beforeAutospacing="0" w:lineRule="auto"/>
+        <w:ind w:left="720" w:hanging="360"/>
+      </w:pPr>
+      <w:r>
+        <w:rPr>
+          <w:rFonts w:ascii="Roboto" w:cs="Roboto" w:eastAsia="Roboto" w:hAnsi="Roboto"/>
+          <w:b w:val="1"/>
+          <w:color w:val="404040"/>
+          <w:sz w:val="24"/>
+          <w:szCs w:val="24"/>
+          <w:rtl w:val="0"/>
+        </w:rPr>
+        <w:t xml:space="preserve">Emploi du Temps</w:t>
+      </w:r>
+      <w:r>
+        <w:rPr>
+          <w:rFonts w:ascii="Roboto" w:cs="Roboto" w:eastAsia="Roboto" w:hAnsi="Roboto"/>
+          <w:color w:val="404040"/>
+          <w:sz w:val="24"/>
+          <w:szCs w:val="24"/>
+          <w:rtl w:val="0"/>
+        </w:rPr>
+        <w:t xml:space="preserve"> :</w:t>
+      </w:r>
+    </w:p>
+    <w:p>
+      <w:pPr>
+        <w:numPr>
+          <w:ilvl w:val="1"/>
+          <w:numId w:val="5"/>
+        </w:numPr>
+        <w:spacing w:after="0" w:afterAutospacing="0" w:before="0" w:beforeAutospacing="0" w:lineRule="auto"/>
+        <w:ind w:left="1440" w:hanging="360"/>
+      </w:pPr>
+      <w:r>
+        <w:rPr>
+          <w:rFonts w:ascii="Roboto" w:cs="Roboto" w:eastAsia="Roboto" w:hAnsi="Roboto"/>
+          <w:color w:val="404040"/>
+          <w:sz w:val="24"/>
+          <w:szCs w:val="24"/>
+          <w:rtl w:val="0"/>
+        </w:rPr>
+        <w:t xml:space="preserve">Rechercher des emplois du temps par classe ou activités.</w:t>
+      </w:r>
+    </w:p>
+    <w:p>
+      <w:pPr>
+        <w:numPr>
+          <w:ilvl w:val="1"/>
+          <w:numId w:val="5"/>
+        </w:numPr>
+        <w:spacing w:after="0" w:afterAutospacing="0" w:before="0" w:beforeAutospacing="0" w:lineRule="auto"/>
+        <w:ind w:left="1440" w:hanging="360"/>
+      </w:pPr>
+      <w:r>
+        <w:rPr>
+          <w:rFonts w:ascii="Roboto" w:cs="Roboto" w:eastAsia="Roboto" w:hAnsi="Roboto"/>
+          <w:color w:val="404040"/>
+          <w:sz w:val="24"/>
+          <w:szCs w:val="24"/>
+          <w:rtl w:val="0"/>
+        </w:rPr>
+        <w:t xml:space="preserve">Gérer les détails de l'emploi du temps (semaine, heure de début, heure de fin, salle).</w:t>
+      </w:r>
+    </w:p>
+    <w:p>
+      <w:pPr>
+        <w:numPr>
+          <w:ilvl w:val="0"/>
+          <w:numId w:val="5"/>
+        </w:numPr>
+        <w:spacing w:after="0" w:afterAutospacing="0" w:before="0" w:beforeAutospacing="0" w:lineRule="auto"/>
+        <w:ind w:left="720" w:hanging="360"/>
+      </w:pPr>
+      <w:r>
+        <w:rPr>
+          <w:rFonts w:ascii="Roboto" w:cs="Roboto" w:eastAsia="Roboto" w:hAnsi="Roboto"/>
+          <w:b w:val="1"/>
+          <w:color w:val="404040"/>
+          <w:sz w:val="24"/>
+          <w:szCs w:val="24"/>
+          <w:rtl w:val="0"/>
+        </w:rPr>
+        <w:t xml:space="preserve">Collecte des Paiements</w:t>
+      </w:r>
+      <w:r>
+        <w:rPr>
+          <w:rFonts w:ascii="Roboto" w:cs="Roboto" w:eastAsia="Roboto" w:hAnsi="Roboto"/>
+          <w:color w:val="404040"/>
+          <w:sz w:val="24"/>
+          <w:szCs w:val="24"/>
+          <w:rtl w:val="0"/>
+        </w:rPr>
+        <w:t xml:space="preserve"> :</w:t>
+      </w:r>
+    </w:p>
+    <w:p>
+      <w:pPr>
+        <w:numPr>
+          <w:ilvl w:val="1"/>
+          <w:numId w:val="5"/>
+        </w:numPr>
+        <w:spacing w:after="0" w:afterAutospacing="0" w:before="0" w:beforeAutospacing="0" w:lineRule="auto"/>
+        <w:ind w:left="1440" w:hanging="360"/>
+      </w:pPr>
+      <w:r>
+        <w:rPr>
+          <w:rFonts w:ascii="Roboto" w:cs="Roboto" w:eastAsia="Roboto" w:hAnsi="Roboto"/>
+          <w:color w:val="404040"/>
+          <w:sz w:val="24"/>
+          <w:szCs w:val="24"/>
+          <w:rtl w:val="0"/>
+        </w:rPr>
+        <w:t xml:space="preserve">Rechercher des paiements par enfant.</w:t>
+      </w:r>
+    </w:p>
+    <w:p>
+      <w:pPr>
+        <w:numPr>
+          <w:ilvl w:val="1"/>
+          <w:numId w:val="5"/>
+        </w:numPr>
+        <w:spacing w:after="0" w:afterAutospacing="0" w:before="0" w:beforeAutospacing="0" w:lineRule="auto"/>
+        <w:ind w:left="1440" w:hanging="360"/>
+      </w:pPr>
+      <w:r>
+        <w:rPr>
+          <w:rFonts w:ascii="Roboto" w:cs="Roboto" w:eastAsia="Roboto" w:hAnsi="Roboto"/>
+          <w:color w:val="404040"/>
+          <w:sz w:val="24"/>
+          <w:szCs w:val="24"/>
+          <w:rtl w:val="0"/>
+        </w:rPr>
+        <w:t xml:space="preserve">Afficher les détails des paiements (ID de l’enfant, montant total, montant payé, montant restant).</w:t>
+      </w:r>
+    </w:p>
+    <w:p>
+      <w:pPr>
+        <w:numPr>
+          <w:ilvl w:val="1"/>
+          <w:numId w:val="5"/>
+        </w:numPr>
+        <w:spacing w:after="0" w:afterAutospacing="0" w:before="0" w:beforeAutospacing="0" w:lineRule="auto"/>
+        <w:ind w:left="1440" w:hanging="360"/>
+        <w:rPr>
+          <w:rFonts w:ascii="Roboto" w:cs="Roboto" w:eastAsia="Roboto" w:hAnsi="Roboto"/>
+          <w:color w:val="404040"/>
+          <w:sz w:val="24"/>
+          <w:szCs w:val="24"/>
+          <w:u w:val="none"/>
+        </w:rPr>
+      </w:pPr>
+      <w:r>
+        <w:rPr>
+          <w:rFonts w:ascii="Roboto" w:cs="Roboto" w:eastAsia="Roboto" w:hAnsi="Roboto"/>
+          <w:color w:val="404040"/>
+          <w:sz w:val="24"/>
+          <w:szCs w:val="24"/>
+          <w:rtl w:val="0"/>
+        </w:rPr>
+        <w:t xml:space="preserve">Ajouter un paiement pour un enfant par espèces ou chèque.</w:t>
+      </w:r>
+    </w:p>
+    <w:p>
+      <w:pPr>
+        <w:numPr>
+          <w:ilvl w:val="0"/>
+          <w:numId w:val="5"/>
+        </w:numPr>
+        <w:spacing w:after="0" w:afterAutospacing="0" w:before="0" w:beforeAutospacing="0" w:lineRule="auto"/>
+        <w:ind w:left="720" w:hanging="360"/>
+      </w:pPr>
+      <w:r>
+        <w:rPr>
+          <w:rFonts w:ascii="Roboto" w:cs="Roboto" w:eastAsia="Roboto" w:hAnsi="Roboto"/>
+          <w:b w:val="1"/>
+          <w:color w:val="404040"/>
+          <w:sz w:val="24"/>
+          <w:szCs w:val="24"/>
+          <w:rtl w:val="0"/>
+        </w:rPr>
+        <w:t xml:space="preserve">Gestion des Présences</w:t>
+      </w:r>
+      <w:r>
+        <w:rPr>
+          <w:rFonts w:ascii="Roboto" w:cs="Roboto" w:eastAsia="Roboto" w:hAnsi="Roboto"/>
+          <w:color w:val="404040"/>
+          <w:sz w:val="24"/>
+          <w:szCs w:val="24"/>
+          <w:rtl w:val="0"/>
+        </w:rPr>
+        <w:t xml:space="preserve"> :</w:t>
+      </w:r>
+    </w:p>
+    <w:p>
+      <w:pPr>
+        <w:numPr>
+          <w:ilvl w:val="1"/>
+          <w:numId w:val="5"/>
+        </w:numPr>
+        <w:spacing w:after="0" w:afterAutospacing="0" w:before="0" w:beforeAutospacing="0" w:lineRule="auto"/>
+        <w:ind w:left="1440" w:hanging="360"/>
+      </w:pPr>
+      <w:r>
+        <w:rPr>
+          <w:rFonts w:ascii="Roboto" w:cs="Roboto" w:eastAsia="Roboto" w:hAnsi="Roboto"/>
+          <w:b w:val="1"/>
+          <w:color w:val="404040"/>
+          <w:sz w:val="24"/>
+          <w:szCs w:val="24"/>
+          <w:rtl w:val="0"/>
+        </w:rPr>
+        <w:t xml:space="preserve">Présences des Enfants</w:t>
+      </w:r>
+      <w:r>
+        <w:rPr>
+          <w:rFonts w:ascii="Roboto" w:cs="Roboto" w:eastAsia="Roboto" w:hAnsi="Roboto"/>
+          <w:color w:val="404040"/>
+          <w:sz w:val="24"/>
+          <w:szCs w:val="24"/>
+          <w:rtl w:val="0"/>
+        </w:rPr>
+        <w:t xml:space="preserve"> :</w:t>
+      </w:r>
+    </w:p>
+    <w:p>
+      <w:pPr>
+        <w:numPr>
+          <w:ilvl w:val="2"/>
+          <w:numId w:val="5"/>
+        </w:numPr>
+        <w:spacing w:after="0" w:afterAutospacing="0" w:before="0" w:beforeAutospacing="0" w:lineRule="auto"/>
+        <w:ind w:left="2160" w:hanging="360"/>
+      </w:pPr>
+      <w:r>
+        <w:rPr>
+          <w:rFonts w:ascii="Roboto" w:cs="Roboto" w:eastAsia="Roboto" w:hAnsi="Roboto"/>
+          <w:color w:val="404040"/>
+          <w:sz w:val="24"/>
+          <w:szCs w:val="24"/>
+          <w:rtl w:val="0"/>
+        </w:rPr>
+        <w:t xml:space="preserve">Enregistrer la présence quotidienne des enfants.</w:t>
+      </w:r>
+    </w:p>
+    <w:p>
+      <w:pPr>
+        <w:numPr>
+          <w:ilvl w:val="2"/>
+          <w:numId w:val="5"/>
+        </w:numPr>
+        <w:spacing w:after="0" w:afterAutospacing="0" w:before="0" w:beforeAutospacing="0" w:lineRule="auto"/>
+        <w:ind w:left="2160" w:hanging="360"/>
+      </w:pPr>
+      <w:r>
+        <w:rPr>
+          <w:rFonts w:ascii="Roboto" w:cs="Roboto" w:eastAsia="Roboto" w:hAnsi="Roboto"/>
+          <w:color w:val="404040"/>
+          <w:sz w:val="24"/>
+          <w:szCs w:val="24"/>
+          <w:rtl w:val="0"/>
+        </w:rPr>
+        <w:t xml:space="preserve">Rechercher des présences par classe et date.</w:t>
+      </w:r>
+    </w:p>
+    <w:p>
+      <w:pPr>
+        <w:numPr>
+          <w:ilvl w:val="0"/>
+          <w:numId w:val="5"/>
+        </w:numPr>
+        <w:spacing w:after="0" w:afterAutospacing="0" w:before="0" w:beforeAutospacing="0" w:lineRule="auto"/>
+        <w:ind w:left="720" w:hanging="360"/>
+      </w:pPr>
+      <w:r>
+        <w:rPr>
+          <w:rFonts w:ascii="Roboto" w:cs="Roboto" w:eastAsia="Roboto" w:hAnsi="Roboto"/>
+          <w:b w:val="1"/>
+          <w:color w:val="404040"/>
+          <w:sz w:val="24"/>
+          <w:szCs w:val="24"/>
+          <w:rtl w:val="0"/>
+        </w:rPr>
+        <w:t xml:space="preserve">Communication</w:t>
+      </w:r>
+      <w:r>
+        <w:rPr>
+          <w:rFonts w:ascii="Roboto" w:cs="Roboto" w:eastAsia="Roboto" w:hAnsi="Roboto"/>
+          <w:color w:val="404040"/>
+          <w:sz w:val="24"/>
+          <w:szCs w:val="24"/>
+          <w:rtl w:val="0"/>
+        </w:rPr>
+        <w:t xml:space="preserve"> :</w:t>
+      </w:r>
+    </w:p>
+    <w:p>
+      <w:pPr>
+        <w:numPr>
+          <w:ilvl w:val="1"/>
+          <w:numId w:val="5"/>
+        </w:numPr>
+        <w:spacing w:after="0" w:afterAutospacing="0" w:before="0" w:beforeAutospacing="0" w:lineRule="auto"/>
+        <w:ind w:left="1440" w:hanging="360"/>
+      </w:pPr>
+      <w:r>
+        <w:rPr>
+          <w:rFonts w:ascii="Roboto" w:cs="Roboto" w:eastAsia="Roboto" w:hAnsi="Roboto"/>
+          <w:b w:val="1"/>
+          <w:color w:val="404040"/>
+          <w:sz w:val="24"/>
+          <w:szCs w:val="24"/>
+          <w:rtl w:val="0"/>
+        </w:rPr>
+        <w:t xml:space="preserve">Tableau d’Affichage (Notice Board)</w:t>
+      </w:r>
+      <w:r>
+        <w:rPr>
+          <w:rFonts w:ascii="Roboto" w:cs="Roboto" w:eastAsia="Roboto" w:hAnsi="Roboto"/>
+          <w:color w:val="404040"/>
+          <w:sz w:val="24"/>
+          <w:szCs w:val="24"/>
+          <w:rtl w:val="0"/>
+        </w:rPr>
+        <w:t xml:space="preserve"> :</w:t>
+      </w:r>
+    </w:p>
+    <w:p>
+      <w:pPr>
+        <w:numPr>
+          <w:ilvl w:val="2"/>
+          <w:numId w:val="5"/>
+        </w:numPr>
+        <w:spacing w:after="0" w:afterAutospacing="0" w:before="0" w:beforeAutospacing="0" w:lineRule="auto"/>
+        <w:ind w:left="2160" w:hanging="360"/>
+      </w:pPr>
+      <w:r>
+        <w:rPr>
+          <w:rFonts w:ascii="Roboto" w:cs="Roboto" w:eastAsia="Roboto" w:hAnsi="Roboto"/>
+          <w:color w:val="404040"/>
+          <w:sz w:val="24"/>
+          <w:szCs w:val="24"/>
+          <w:rtl w:val="0"/>
+        </w:rPr>
+        <w:t xml:space="preserve">Publier des annonces pour les parents et les éducateurs.</w:t>
+      </w:r>
+    </w:p>
+    <w:p>
+      <w:pPr>
+        <w:numPr>
+          <w:ilvl w:val="2"/>
+          <w:numId w:val="5"/>
+        </w:numPr>
+        <w:spacing w:after="0" w:afterAutospacing="0" w:before="0" w:beforeAutospacing="0" w:lineRule="auto"/>
+        <w:ind w:left="2160" w:hanging="360"/>
+      </w:pPr>
+      <w:r>
+        <w:rPr>
+          <w:rFonts w:ascii="Roboto" w:cs="Roboto" w:eastAsia="Roboto" w:hAnsi="Roboto"/>
+          <w:color w:val="404040"/>
+          <w:sz w:val="24"/>
+          <w:szCs w:val="24"/>
+          <w:rtl w:val="0"/>
+        </w:rPr>
+        <w:t xml:space="preserve">Rechercher des annonces par date.</w:t>
+      </w:r>
+    </w:p>
+    <w:p>
+      <w:pPr>
+        <w:numPr>
+          <w:ilvl w:val="0"/>
+          <w:numId w:val="5"/>
+        </w:numPr>
+        <w:spacing w:after="0" w:afterAutospacing="0" w:before="0" w:beforeAutospacing="0" w:lineRule="auto"/>
+        <w:ind w:left="720" w:hanging="360"/>
+      </w:pPr>
+      <w:r>
+        <w:rPr>
+          <w:rFonts w:ascii="Roboto" w:cs="Roboto" w:eastAsia="Roboto" w:hAnsi="Roboto"/>
+          <w:b w:val="1"/>
+          <w:color w:val="404040"/>
+          <w:sz w:val="24"/>
+          <w:szCs w:val="24"/>
+          <w:rtl w:val="0"/>
+        </w:rPr>
+        <w:t xml:space="preserve">Compte Personnel</w:t>
+      </w:r>
+      <w:r>
+        <w:rPr>
+          <w:rFonts w:ascii="Roboto" w:cs="Roboto" w:eastAsia="Roboto" w:hAnsi="Roboto"/>
+          <w:color w:val="404040"/>
+          <w:sz w:val="24"/>
+          <w:szCs w:val="24"/>
+          <w:rtl w:val="0"/>
+        </w:rPr>
+        <w:t xml:space="preserve"> :</w:t>
+      </w:r>
+    </w:p>
+    <w:p>
+      <w:pPr>
+        <w:numPr>
+          <w:ilvl w:val="1"/>
+          <w:numId w:val="5"/>
+        </w:numPr>
+        <w:spacing w:after="0" w:afterAutospacing="0" w:before="0" w:beforeAutospacing="0" w:lineRule="auto"/>
+        <w:ind w:left="1440" w:hanging="360"/>
+      </w:pPr>
+      <w:r>
+        <w:rPr>
+          <w:rFonts w:ascii="Roboto" w:cs="Roboto" w:eastAsia="Roboto" w:hAnsi="Roboto"/>
+          <w:color w:val="404040"/>
+          <w:sz w:val="24"/>
+          <w:szCs w:val="24"/>
+          <w:rtl w:val="0"/>
+        </w:rPr>
+        <w:t xml:space="preserve">Modification du mot de passe.</w:t>
+      </w:r>
+    </w:p>
+    <w:p>
+      <w:pPr>
+        <w:numPr>
+          <w:ilvl w:val="1"/>
+          <w:numId w:val="5"/>
         </w:numPr>
         <w:spacing w:before="0" w:beforeAutospacing="0" w:lineRule="auto"/>
         <w:ind w:left="1440" w:hanging="360"/>
@@ -983,1407 +2217,7 @@
           <w:szCs w:val="24"/>
           <w:rtl w:val="0"/>
         </w:rPr>
-        <w:t xml:space="preserve">Notifications en temps réel.</w:t>
-      </w:r>
-    </w:p>
-    <w:p>
-      <w:pPr>
-        <w:rPr>
-          <w:rFonts w:ascii="Roboto" w:cs="Roboto" w:eastAsia="Roboto" w:hAnsi="Roboto"/>
-          <w:b w:val="1"/>
-          <w:color w:val="404040"/>
-          <w:sz w:val="24"/>
-          <w:szCs w:val="24"/>
-        </w:rPr>
-      </w:pPr>
-      <w:r>
-        <w:rPr>
-          <w:rFonts w:ascii="Roboto" w:cs="Roboto" w:eastAsia="Roboto" w:hAnsi="Roboto"/>
-          <w:b w:val="1"/>
-          <w:color w:val="404040"/>
-          <w:sz w:val="24"/>
-          <w:szCs w:val="24"/>
-          <w:rtl w:val="0"/>
-        </w:rPr>
-        <w:t xml:space="preserve">Fonctionnalités :</w:t>
-      </w:r>
-    </w:p>
-    <w:p>
-      <w:pPr>
-        <w:numPr>
-          <w:ilvl w:val="0"/>
-          <w:numId w:val="5"/>
-        </w:numPr>
-        <w:spacing w:after="0" w:afterAutospacing="0"/>
-        <w:ind w:left="720" w:hanging="360"/>
-      </w:pPr>
-      <w:r>
-        <w:rPr>
-          <w:rFonts w:ascii="Roboto" w:cs="Roboto" w:eastAsia="Roboto" w:hAnsi="Roboto"/>
-          <w:b w:val="1"/>
-          <w:color w:val="404040"/>
-          <w:sz w:val="24"/>
-          <w:szCs w:val="24"/>
-          <w:rtl w:val="0"/>
-        </w:rPr>
-        <w:t xml:space="preserve">Gestion des Administrateurs</w:t>
-      </w:r>
-      <w:r>
-        <w:rPr>
-          <w:rFonts w:ascii="Roboto" w:cs="Roboto" w:eastAsia="Roboto" w:hAnsi="Roboto"/>
-          <w:color w:val="404040"/>
-          <w:sz w:val="24"/>
-          <w:szCs w:val="24"/>
-          <w:rtl w:val="0"/>
-        </w:rPr>
-        <w:t xml:space="preserve"> :</w:t>
-      </w:r>
-    </w:p>
-    <w:p>
-      <w:pPr>
-        <w:numPr>
-          <w:ilvl w:val="1"/>
-          <w:numId w:val="5"/>
-        </w:numPr>
-        <w:spacing w:after="0" w:afterAutospacing="0" w:before="0" w:beforeAutospacing="0" w:lineRule="auto"/>
-        <w:ind w:left="1440" w:hanging="360"/>
-      </w:pPr>
-      <w:r>
-        <w:rPr>
-          <w:rFonts w:ascii="Roboto" w:cs="Roboto" w:eastAsia="Roboto" w:hAnsi="Roboto"/>
-          <w:color w:val="404040"/>
-          <w:sz w:val="24"/>
-          <w:szCs w:val="24"/>
-          <w:rtl w:val="0"/>
-        </w:rPr>
-        <w:t xml:space="preserve">Ajouter un nouvel administrateur.</w:t>
-      </w:r>
-    </w:p>
-    <w:p>
-      <w:pPr>
-        <w:numPr>
-          <w:ilvl w:val="1"/>
-          <w:numId w:val="5"/>
-        </w:numPr>
-        <w:spacing w:after="0" w:afterAutospacing="0" w:before="0" w:beforeAutospacing="0" w:lineRule="auto"/>
-        <w:ind w:left="1440" w:hanging="360"/>
-      </w:pPr>
-      <w:r>
-        <w:rPr>
-          <w:rFonts w:ascii="Roboto" w:cs="Roboto" w:eastAsia="Roboto" w:hAnsi="Roboto"/>
-          <w:color w:val="404040"/>
-          <w:sz w:val="24"/>
-          <w:szCs w:val="24"/>
-          <w:rtl w:val="0"/>
-        </w:rPr>
-        <w:t xml:space="preserve">Rechercher des administrateurs par nom, email ou date.</w:t>
-      </w:r>
-    </w:p>
-    <w:p>
-      <w:pPr>
-        <w:numPr>
-          <w:ilvl w:val="1"/>
-          <w:numId w:val="5"/>
-        </w:numPr>
-        <w:spacing w:after="0" w:afterAutospacing="0" w:before="0" w:beforeAutospacing="0" w:lineRule="auto"/>
-        <w:ind w:left="1440" w:hanging="360"/>
-      </w:pPr>
-      <w:r>
-        <w:rPr>
-          <w:rFonts w:ascii="Roboto" w:cs="Roboto" w:eastAsia="Roboto" w:hAnsi="Roboto"/>
-          <w:color w:val="404040"/>
-          <w:sz w:val="24"/>
-          <w:szCs w:val="24"/>
-          <w:rtl w:val="0"/>
-        </w:rPr>
-        <w:t xml:space="preserve">Voir la liste complète des administrateurs avec leurs détails (nom, email, date de création du compte).</w:t>
-      </w:r>
-    </w:p>
-    <w:p>
-      <w:pPr>
-        <w:numPr>
-          <w:ilvl w:val="1"/>
-          <w:numId w:val="5"/>
-        </w:numPr>
-        <w:spacing w:after="0" w:afterAutospacing="0" w:before="0" w:beforeAutospacing="0" w:lineRule="auto"/>
-        <w:ind w:left="1440" w:hanging="360"/>
-      </w:pPr>
-      <w:r>
-        <w:rPr>
-          <w:rFonts w:ascii="Roboto" w:cs="Roboto" w:eastAsia="Roboto" w:hAnsi="Roboto"/>
-          <w:color w:val="404040"/>
-          <w:sz w:val="24"/>
-          <w:szCs w:val="24"/>
-          <w:rtl w:val="0"/>
-        </w:rPr>
-        <w:t xml:space="preserve">Modifier ou supprimer un administrateur.</w:t>
-      </w:r>
-    </w:p>
-    <w:p>
-      <w:pPr>
-        <w:numPr>
-          <w:ilvl w:val="0"/>
-          <w:numId w:val="5"/>
-        </w:numPr>
-        <w:spacing w:after="0" w:afterAutospacing="0" w:before="0" w:beforeAutospacing="0" w:lineRule="auto"/>
-        <w:ind w:left="720" w:hanging="360"/>
-      </w:pPr>
-      <w:r>
-        <w:rPr>
-          <w:rFonts w:ascii="Roboto" w:cs="Roboto" w:eastAsia="Roboto" w:hAnsi="Roboto"/>
-          <w:b w:val="1"/>
-          <w:color w:val="404040"/>
-          <w:sz w:val="24"/>
-          <w:szCs w:val="24"/>
-          <w:rtl w:val="0"/>
-        </w:rPr>
-        <w:t xml:space="preserve">Gestion des Éducateurs</w:t>
-      </w:r>
-      <w:r>
-        <w:rPr>
-          <w:rFonts w:ascii="Roboto" w:cs="Roboto" w:eastAsia="Roboto" w:hAnsi="Roboto"/>
-          <w:color w:val="404040"/>
-          <w:sz w:val="24"/>
-          <w:szCs w:val="24"/>
-          <w:rtl w:val="0"/>
-        </w:rPr>
-        <w:t xml:space="preserve"> :</w:t>
-      </w:r>
-    </w:p>
-    <w:p>
-      <w:pPr>
-        <w:numPr>
-          <w:ilvl w:val="1"/>
-          <w:numId w:val="5"/>
-        </w:numPr>
-        <w:spacing w:after="0" w:afterAutospacing="0" w:before="0" w:beforeAutospacing="0" w:lineRule="auto"/>
-        <w:ind w:left="1440" w:hanging="360"/>
-      </w:pPr>
-      <w:r>
-        <w:rPr>
-          <w:rFonts w:ascii="Roboto" w:cs="Roboto" w:eastAsia="Roboto" w:hAnsi="Roboto"/>
-          <w:color w:val="404040"/>
-          <w:sz w:val="24"/>
-          <w:szCs w:val="24"/>
-          <w:rtl w:val="0"/>
-        </w:rPr>
-        <w:t xml:space="preserve">Ajouter un nouvel éducateur avec des informations détaillées (nom, prénom, email, spécialité, etc.).</w:t>
-      </w:r>
-    </w:p>
-    <w:p>
-      <w:pPr>
-        <w:numPr>
-          <w:ilvl w:val="1"/>
-          <w:numId w:val="5"/>
-        </w:numPr>
-        <w:spacing w:after="0" w:afterAutospacing="0" w:before="0" w:beforeAutospacing="0" w:lineRule="auto"/>
-        <w:ind w:left="1440" w:hanging="360"/>
-      </w:pPr>
-      <w:r>
-        <w:rPr>
-          <w:rFonts w:ascii="Roboto" w:cs="Roboto" w:eastAsia="Roboto" w:hAnsi="Roboto"/>
-          <w:color w:val="404040"/>
-          <w:sz w:val="24"/>
-          <w:szCs w:val="24"/>
-          <w:rtl w:val="0"/>
-        </w:rPr>
-        <w:t xml:space="preserve">Rechercher des éducateurs par nom, email ou genre.</w:t>
-      </w:r>
-    </w:p>
-    <w:p>
-      <w:pPr>
-        <w:numPr>
-          <w:ilvl w:val="1"/>
-          <w:numId w:val="5"/>
-        </w:numPr>
-        <w:spacing w:after="0" w:afterAutospacing="0" w:before="0" w:beforeAutospacing="0" w:lineRule="auto"/>
-        <w:ind w:left="1440" w:hanging="360"/>
-      </w:pPr>
-      <w:r>
-        <w:rPr>
-          <w:rFonts w:ascii="Roboto" w:cs="Roboto" w:eastAsia="Roboto" w:hAnsi="Roboto"/>
-          <w:color w:val="404040"/>
-          <w:sz w:val="24"/>
-          <w:szCs w:val="24"/>
-          <w:rtl w:val="0"/>
-        </w:rPr>
-        <w:t xml:space="preserve">Voir la liste des éducateurs.</w:t>
-      </w:r>
-    </w:p>
-    <w:p>
-      <w:pPr>
-        <w:numPr>
-          <w:ilvl w:val="1"/>
-          <w:numId w:val="5"/>
-        </w:numPr>
-        <w:spacing w:after="0" w:afterAutospacing="0" w:before="0" w:beforeAutospacing="0" w:lineRule="auto"/>
-        <w:ind w:left="1440" w:hanging="360"/>
-      </w:pPr>
-      <w:r>
-        <w:rPr>
-          <w:rFonts w:ascii="Roboto" w:cs="Roboto" w:eastAsia="Roboto" w:hAnsi="Roboto"/>
-          <w:color w:val="404040"/>
-          <w:sz w:val="24"/>
-          <w:szCs w:val="24"/>
-          <w:rtl w:val="0"/>
-        </w:rPr>
-        <w:t xml:space="preserve">Modifier ou supprimer un éducateur.</w:t>
-      </w:r>
-    </w:p>
-    <w:p>
-      <w:pPr>
-        <w:numPr>
-          <w:ilvl w:val="0"/>
-          <w:numId w:val="5"/>
-        </w:numPr>
-        <w:spacing w:after="0" w:afterAutospacing="0" w:before="0" w:beforeAutospacing="0" w:lineRule="auto"/>
-        <w:ind w:left="720" w:hanging="360"/>
-      </w:pPr>
-      <w:r>
-        <w:rPr>
-          <w:rFonts w:ascii="Roboto" w:cs="Roboto" w:eastAsia="Roboto" w:hAnsi="Roboto"/>
-          <w:b w:val="1"/>
-          <w:color w:val="404040"/>
-          <w:sz w:val="24"/>
-          <w:szCs w:val="24"/>
-          <w:rtl w:val="0"/>
-        </w:rPr>
-        <w:t xml:space="preserve">Gestion des Enfants</w:t>
-      </w:r>
-      <w:r>
-        <w:rPr>
-          <w:rFonts w:ascii="Roboto" w:cs="Roboto" w:eastAsia="Roboto" w:hAnsi="Roboto"/>
-          <w:color w:val="404040"/>
-          <w:sz w:val="24"/>
-          <w:szCs w:val="24"/>
-          <w:rtl w:val="0"/>
-        </w:rPr>
-        <w:t xml:space="preserve"> :</w:t>
-      </w:r>
-    </w:p>
-    <w:p>
-      <w:pPr>
-        <w:numPr>
-          <w:ilvl w:val="1"/>
-          <w:numId w:val="5"/>
-        </w:numPr>
-        <w:spacing w:after="0" w:afterAutospacing="0" w:before="0" w:beforeAutospacing="0" w:lineRule="auto"/>
-        <w:ind w:left="1440" w:hanging="360"/>
-      </w:pPr>
-      <w:r>
-        <w:rPr>
-          <w:rFonts w:ascii="Roboto" w:cs="Roboto" w:eastAsia="Roboto" w:hAnsi="Roboto"/>
-          <w:color w:val="404040"/>
-          <w:sz w:val="24"/>
-          <w:szCs w:val="24"/>
-          <w:rtl w:val="0"/>
-        </w:rPr>
-        <w:t xml:space="preserve">Ajouter un nouvel enfant avec des informations détaillées (nom, prénom, date d'admission, classe, etc.).</w:t>
-      </w:r>
-    </w:p>
-    <w:p>
-      <w:pPr>
-        <w:numPr>
-          <w:ilvl w:val="1"/>
-          <w:numId w:val="5"/>
-        </w:numPr>
-        <w:spacing w:after="0" w:afterAutospacing="0" w:before="0" w:beforeAutospacing="0" w:lineRule="auto"/>
-        <w:ind w:left="1440" w:hanging="360"/>
-      </w:pPr>
-      <w:r>
-        <w:rPr>
-          <w:rFonts w:ascii="Roboto" w:cs="Roboto" w:eastAsia="Roboto" w:hAnsi="Roboto"/>
-          <w:color w:val="404040"/>
-          <w:sz w:val="24"/>
-          <w:szCs w:val="24"/>
-          <w:rtl w:val="0"/>
-        </w:rPr>
-        <w:t xml:space="preserve">Rechercher des enfants par nom, classe.</w:t>
-      </w:r>
-    </w:p>
-    <w:p>
-      <w:pPr>
-        <w:numPr>
-          <w:ilvl w:val="1"/>
-          <w:numId w:val="5"/>
-        </w:numPr>
-        <w:spacing w:after="0" w:afterAutospacing="0" w:before="0" w:beforeAutospacing="0" w:lineRule="auto"/>
-        <w:ind w:left="1440" w:hanging="360"/>
-      </w:pPr>
-      <w:r>
-        <w:rPr>
-          <w:rFonts w:ascii="Roboto" w:cs="Roboto" w:eastAsia="Roboto" w:hAnsi="Roboto"/>
-          <w:color w:val="404040"/>
-          <w:sz w:val="24"/>
-          <w:szCs w:val="24"/>
-          <w:rtl w:val="0"/>
-        </w:rPr>
-        <w:t xml:space="preserve">Voir la liste des enfants avec leurs détails.</w:t>
-      </w:r>
-    </w:p>
-    <w:p>
-      <w:pPr>
-        <w:numPr>
-          <w:ilvl w:val="1"/>
-          <w:numId w:val="5"/>
-        </w:numPr>
-        <w:spacing w:after="0" w:afterAutospacing="0" w:before="0" w:beforeAutospacing="0" w:lineRule="auto"/>
-        <w:ind w:left="1440" w:hanging="360"/>
-      </w:pPr>
-      <w:r>
-        <w:rPr>
-          <w:rFonts w:ascii="Roboto" w:cs="Roboto" w:eastAsia="Roboto" w:hAnsi="Roboto"/>
-          <w:color w:val="404040"/>
-          <w:sz w:val="24"/>
-          <w:szCs w:val="24"/>
-          <w:rtl w:val="0"/>
-        </w:rPr>
-        <w:t xml:space="preserve">Modifier ou supprimer un enfant.</w:t>
-      </w:r>
-    </w:p>
-    <w:p>
-      <w:pPr>
-        <w:numPr>
-          <w:ilvl w:val="0"/>
-          <w:numId w:val="5"/>
-        </w:numPr>
-        <w:spacing w:after="0" w:afterAutospacing="0" w:before="0" w:beforeAutospacing="0" w:lineRule="auto"/>
-        <w:ind w:left="720" w:hanging="360"/>
-      </w:pPr>
-      <w:r>
-        <w:rPr>
-          <w:rFonts w:ascii="Roboto" w:cs="Roboto" w:eastAsia="Roboto" w:hAnsi="Roboto"/>
-          <w:b w:val="1"/>
-          <w:color w:val="404040"/>
-          <w:sz w:val="24"/>
-          <w:szCs w:val="24"/>
-          <w:rtl w:val="0"/>
-        </w:rPr>
-        <w:t xml:space="preserve">Gestion des Parents</w:t>
-      </w:r>
-      <w:r>
-        <w:rPr>
-          <w:rFonts w:ascii="Roboto" w:cs="Roboto" w:eastAsia="Roboto" w:hAnsi="Roboto"/>
-          <w:color w:val="404040"/>
-          <w:sz w:val="24"/>
-          <w:szCs w:val="24"/>
-          <w:rtl w:val="0"/>
-        </w:rPr>
-        <w:t xml:space="preserve"> :</w:t>
-      </w:r>
-    </w:p>
-    <w:p>
-      <w:pPr>
-        <w:numPr>
-          <w:ilvl w:val="1"/>
-          <w:numId w:val="5"/>
-        </w:numPr>
-        <w:spacing w:after="0" w:afterAutospacing="0" w:before="0" w:beforeAutospacing="0" w:lineRule="auto"/>
-        <w:ind w:left="1440" w:hanging="360"/>
-      </w:pPr>
-      <w:r>
-        <w:rPr>
-          <w:rFonts w:ascii="Roboto" w:cs="Roboto" w:eastAsia="Roboto" w:hAnsi="Roboto"/>
-          <w:color w:val="404040"/>
-          <w:sz w:val="24"/>
-          <w:szCs w:val="24"/>
-          <w:rtl w:val="0"/>
-        </w:rPr>
-        <w:t xml:space="preserve">Ajouter un nouveau parent avec des informations détaillées (nom, prénom, email, numéro de téléphone, enfants associés).</w:t>
-      </w:r>
-    </w:p>
-    <w:p>
-      <w:pPr>
-        <w:numPr>
-          <w:ilvl w:val="1"/>
-          <w:numId w:val="5"/>
-        </w:numPr>
-        <w:spacing w:after="0" w:afterAutospacing="0" w:before="0" w:beforeAutospacing="0" w:lineRule="auto"/>
-        <w:ind w:left="1440" w:hanging="360"/>
-      </w:pPr>
-      <w:r>
-        <w:rPr>
-          <w:rFonts w:ascii="Roboto" w:cs="Roboto" w:eastAsia="Roboto" w:hAnsi="Roboto"/>
-          <w:color w:val="404040"/>
-          <w:sz w:val="24"/>
-          <w:szCs w:val="24"/>
-          <w:rtl w:val="0"/>
-        </w:rPr>
-        <w:t xml:space="preserve">Rechercher des parents par nom ou email.</w:t>
-      </w:r>
-    </w:p>
-    <w:p>
-      <w:pPr>
-        <w:numPr>
-          <w:ilvl w:val="1"/>
-          <w:numId w:val="5"/>
-        </w:numPr>
-        <w:spacing w:after="0" w:afterAutospacing="0" w:before="0" w:beforeAutospacing="0" w:lineRule="auto"/>
-        <w:ind w:left="1440" w:hanging="360"/>
-      </w:pPr>
-      <w:r>
-        <w:rPr>
-          <w:rFonts w:ascii="Roboto" w:cs="Roboto" w:eastAsia="Roboto" w:hAnsi="Roboto"/>
-          <w:color w:val="404040"/>
-          <w:sz w:val="24"/>
-          <w:szCs w:val="24"/>
-          <w:rtl w:val="0"/>
-        </w:rPr>
-        <w:t xml:space="preserve">Voir la liste des parents.</w:t>
-      </w:r>
-    </w:p>
-    <w:p>
-      <w:pPr>
-        <w:numPr>
-          <w:ilvl w:val="1"/>
-          <w:numId w:val="5"/>
-        </w:numPr>
-        <w:spacing w:after="0" w:afterAutospacing="0" w:before="0" w:beforeAutospacing="0" w:lineRule="auto"/>
-        <w:ind w:left="1440" w:hanging="360"/>
-      </w:pPr>
-      <w:r>
-        <w:rPr>
-          <w:rFonts w:ascii="Roboto" w:cs="Roboto" w:eastAsia="Roboto" w:hAnsi="Roboto"/>
-          <w:color w:val="404040"/>
-          <w:sz w:val="24"/>
-          <w:szCs w:val="24"/>
-          <w:rtl w:val="0"/>
-        </w:rPr>
-        <w:t xml:space="preserve">Modifier ou supprimer un parent.</w:t>
-      </w:r>
-    </w:p>
-    <w:p>
-      <w:pPr>
-        <w:numPr>
-          <w:ilvl w:val="0"/>
-          <w:numId w:val="5"/>
-        </w:numPr>
-        <w:spacing w:after="0" w:afterAutospacing="0" w:before="0" w:beforeAutospacing="0" w:lineRule="auto"/>
-        <w:ind w:left="720" w:hanging="360"/>
-      </w:pPr>
-      <w:r>
-        <w:rPr>
-          <w:rFonts w:ascii="Roboto" w:cs="Roboto" w:eastAsia="Roboto" w:hAnsi="Roboto"/>
-          <w:b w:val="1"/>
-          <w:color w:val="404040"/>
-          <w:sz w:val="24"/>
-          <w:szCs w:val="24"/>
-          <w:rtl w:val="0"/>
-        </w:rPr>
-        <w:t xml:space="preserve">Gestion Académique</w:t>
-      </w:r>
-      <w:r>
-        <w:rPr>
-          <w:rFonts w:ascii="Roboto" w:cs="Roboto" w:eastAsia="Roboto" w:hAnsi="Roboto"/>
-          <w:color w:val="404040"/>
-          <w:sz w:val="24"/>
-          <w:szCs w:val="24"/>
-          <w:rtl w:val="0"/>
-        </w:rPr>
-        <w:t xml:space="preserve"> :</w:t>
-      </w:r>
-    </w:p>
-    <w:p>
-      <w:pPr>
-        <w:numPr>
-          <w:ilvl w:val="1"/>
-          <w:numId w:val="5"/>
-        </w:numPr>
-        <w:spacing w:after="0" w:afterAutospacing="0" w:before="0" w:beforeAutospacing="0" w:lineRule="auto"/>
-        <w:ind w:left="1440" w:hanging="360"/>
-      </w:pPr>
-      <w:r>
-        <w:rPr>
-          <w:rFonts w:ascii="Roboto" w:cs="Roboto" w:eastAsia="Roboto" w:hAnsi="Roboto"/>
-          <w:b w:val="1"/>
-          <w:color w:val="404040"/>
-          <w:sz w:val="24"/>
-          <w:szCs w:val="24"/>
-          <w:rtl w:val="0"/>
-        </w:rPr>
-        <w:t xml:space="preserve">Classes</w:t>
-      </w:r>
-      <w:r>
-        <w:rPr>
-          <w:rFonts w:ascii="Roboto" w:cs="Roboto" w:eastAsia="Roboto" w:hAnsi="Roboto"/>
-          <w:color w:val="404040"/>
-          <w:sz w:val="24"/>
-          <w:szCs w:val="24"/>
-          <w:rtl w:val="0"/>
-        </w:rPr>
-        <w:t xml:space="preserve"> :</w:t>
-      </w:r>
-    </w:p>
-    <w:p>
-      <w:pPr>
-        <w:numPr>
-          <w:ilvl w:val="2"/>
-          <w:numId w:val="5"/>
-        </w:numPr>
-        <w:spacing w:after="0" w:afterAutospacing="0" w:before="0" w:beforeAutospacing="0" w:lineRule="auto"/>
-        <w:ind w:left="2160" w:hanging="360"/>
-      </w:pPr>
-      <w:r>
-        <w:rPr>
-          <w:rFonts w:ascii="Roboto" w:cs="Roboto" w:eastAsia="Roboto" w:hAnsi="Roboto"/>
-          <w:color w:val="404040"/>
-          <w:sz w:val="24"/>
-          <w:szCs w:val="24"/>
-          <w:rtl w:val="0"/>
-        </w:rPr>
-        <w:t xml:space="preserve">Ajouter une nouvelle classe (nom, montante).</w:t>
-      </w:r>
-    </w:p>
-    <w:p>
-      <w:pPr>
-        <w:numPr>
-          <w:ilvl w:val="2"/>
-          <w:numId w:val="5"/>
-        </w:numPr>
-        <w:spacing w:after="0" w:afterAutospacing="0" w:before="0" w:beforeAutospacing="0" w:lineRule="auto"/>
-        <w:ind w:left="2160" w:hanging="360"/>
-      </w:pPr>
-      <w:r>
-        <w:rPr>
-          <w:rFonts w:ascii="Roboto" w:cs="Roboto" w:eastAsia="Roboto" w:hAnsi="Roboto"/>
-          <w:color w:val="404040"/>
-          <w:sz w:val="24"/>
-          <w:szCs w:val="24"/>
-          <w:rtl w:val="0"/>
-        </w:rPr>
-        <w:t xml:space="preserve">Rechercher des classes par nom ou date.</w:t>
-      </w:r>
-    </w:p>
-    <w:p>
-      <w:pPr>
-        <w:numPr>
-          <w:ilvl w:val="2"/>
-          <w:numId w:val="5"/>
-        </w:numPr>
-        <w:spacing w:after="0" w:afterAutospacing="0" w:before="0" w:beforeAutospacing="0" w:lineRule="auto"/>
-        <w:ind w:left="2160" w:hanging="360"/>
-      </w:pPr>
-      <w:r>
-        <w:rPr>
-          <w:rFonts w:ascii="Roboto" w:cs="Roboto" w:eastAsia="Roboto" w:hAnsi="Roboto"/>
-          <w:color w:val="404040"/>
-          <w:sz w:val="24"/>
-          <w:szCs w:val="24"/>
-          <w:rtl w:val="0"/>
-        </w:rPr>
-        <w:t xml:space="preserve">Voir la liste des classes avec leurs détails.</w:t>
-      </w:r>
-    </w:p>
-    <w:p>
-      <w:pPr>
-        <w:numPr>
-          <w:ilvl w:val="1"/>
-          <w:numId w:val="5"/>
-        </w:numPr>
-        <w:spacing w:after="0" w:afterAutospacing="0" w:before="0" w:beforeAutospacing="0" w:lineRule="auto"/>
-        <w:ind w:left="1440" w:hanging="360"/>
-      </w:pPr>
-      <w:r>
-        <w:rPr>
-          <w:rFonts w:ascii="Roboto" w:cs="Roboto" w:eastAsia="Roboto" w:hAnsi="Roboto"/>
-          <w:b w:val="1"/>
-          <w:color w:val="404040"/>
-          <w:sz w:val="24"/>
-          <w:szCs w:val="24"/>
-          <w:rtl w:val="0"/>
-        </w:rPr>
-        <w:t xml:space="preserve">Matières</w:t>
-      </w:r>
-      <w:r>
-        <w:rPr>
-          <w:rFonts w:ascii="Roboto" w:cs="Roboto" w:eastAsia="Roboto" w:hAnsi="Roboto"/>
-          <w:color w:val="404040"/>
-          <w:sz w:val="24"/>
-          <w:szCs w:val="24"/>
-          <w:rtl w:val="0"/>
-        </w:rPr>
-        <w:t xml:space="preserve"> :</w:t>
-      </w:r>
-    </w:p>
-    <w:p>
-      <w:pPr>
-        <w:numPr>
-          <w:ilvl w:val="2"/>
-          <w:numId w:val="5"/>
-        </w:numPr>
-        <w:spacing w:after="0" w:afterAutospacing="0" w:before="0" w:beforeAutospacing="0" w:lineRule="auto"/>
-        <w:ind w:left="2160" w:hanging="360"/>
-      </w:pPr>
-      <w:r>
-        <w:rPr>
-          <w:rFonts w:ascii="Roboto" w:cs="Roboto" w:eastAsia="Roboto" w:hAnsi="Roboto"/>
-          <w:color w:val="404040"/>
-          <w:sz w:val="24"/>
-          <w:szCs w:val="24"/>
-          <w:rtl w:val="0"/>
-        </w:rPr>
-        <w:t xml:space="preserve">Ajouter une nouvelle matière (nom, description).</w:t>
-      </w:r>
-    </w:p>
-    <w:p>
-      <w:pPr>
-        <w:numPr>
-          <w:ilvl w:val="2"/>
-          <w:numId w:val="5"/>
-        </w:numPr>
-        <w:spacing w:after="0" w:afterAutospacing="0" w:before="0" w:beforeAutospacing="0" w:lineRule="auto"/>
-        <w:ind w:left="2160" w:hanging="360"/>
-      </w:pPr>
-      <w:r>
-        <w:rPr>
-          <w:rFonts w:ascii="Roboto" w:cs="Roboto" w:eastAsia="Roboto" w:hAnsi="Roboto"/>
-          <w:color w:val="404040"/>
-          <w:sz w:val="24"/>
-          <w:szCs w:val="24"/>
-          <w:rtl w:val="0"/>
-        </w:rPr>
-        <w:t xml:space="preserve">Rechercher des matières par nom.</w:t>
-      </w:r>
-    </w:p>
-    <w:p>
-      <w:pPr>
-        <w:numPr>
-          <w:ilvl w:val="2"/>
-          <w:numId w:val="5"/>
-        </w:numPr>
-        <w:spacing w:after="0" w:afterAutospacing="0" w:before="0" w:beforeAutospacing="0" w:lineRule="auto"/>
-        <w:ind w:left="2160" w:hanging="360"/>
-      </w:pPr>
-      <w:r>
-        <w:rPr>
-          <w:rFonts w:ascii="Roboto" w:cs="Roboto" w:eastAsia="Roboto" w:hAnsi="Roboto"/>
-          <w:color w:val="404040"/>
-          <w:sz w:val="24"/>
-          <w:szCs w:val="24"/>
-          <w:rtl w:val="0"/>
-        </w:rPr>
-        <w:t xml:space="preserve">Voir la liste des matières.</w:t>
-      </w:r>
-    </w:p>
-    <w:p>
-      <w:pPr>
-        <w:numPr>
-          <w:ilvl w:val="1"/>
-          <w:numId w:val="5"/>
-        </w:numPr>
-        <w:spacing w:after="0" w:afterAutospacing="0" w:before="0" w:beforeAutospacing="0" w:lineRule="auto"/>
-        <w:ind w:left="1440" w:hanging="360"/>
-      </w:pPr>
-      <w:r>
-        <w:rPr>
-          <w:rFonts w:ascii="Roboto" w:cs="Roboto" w:eastAsia="Roboto" w:hAnsi="Roboto"/>
-          <w:b w:val="1"/>
-          <w:color w:val="404040"/>
-          <w:sz w:val="24"/>
-          <w:szCs w:val="24"/>
-          <w:rtl w:val="0"/>
-        </w:rPr>
-        <w:t xml:space="preserve">Assignation des Matières aux Classes</w:t>
-      </w:r>
-      <w:r>
-        <w:rPr>
-          <w:rFonts w:ascii="Roboto" w:cs="Roboto" w:eastAsia="Roboto" w:hAnsi="Roboto"/>
-          <w:color w:val="404040"/>
-          <w:sz w:val="24"/>
-          <w:szCs w:val="24"/>
-          <w:rtl w:val="0"/>
-        </w:rPr>
-        <w:t xml:space="preserve"> :</w:t>
-      </w:r>
-    </w:p>
-    <w:p>
-      <w:pPr>
-        <w:numPr>
-          <w:ilvl w:val="2"/>
-          <w:numId w:val="5"/>
-        </w:numPr>
-        <w:spacing w:after="0" w:afterAutospacing="0" w:before="0" w:beforeAutospacing="0" w:lineRule="auto"/>
-        <w:ind w:left="2160" w:hanging="360"/>
-      </w:pPr>
-      <w:r>
-        <w:rPr>
-          <w:rFonts w:ascii="Roboto" w:cs="Roboto" w:eastAsia="Roboto" w:hAnsi="Roboto"/>
-          <w:color w:val="404040"/>
-          <w:sz w:val="24"/>
-          <w:szCs w:val="24"/>
-          <w:rtl w:val="0"/>
-        </w:rPr>
-        <w:t xml:space="preserve">Assigner une matière à une classe.</w:t>
-      </w:r>
-    </w:p>
-    <w:p>
-      <w:pPr>
-        <w:numPr>
-          <w:ilvl w:val="2"/>
-          <w:numId w:val="5"/>
-        </w:numPr>
-        <w:spacing w:after="0" w:afterAutospacing="0" w:before="0" w:beforeAutospacing="0" w:lineRule="auto"/>
-        <w:ind w:left="2160" w:hanging="360"/>
-      </w:pPr>
-      <w:r>
-        <w:rPr>
-          <w:rFonts w:ascii="Roboto" w:cs="Roboto" w:eastAsia="Roboto" w:hAnsi="Roboto"/>
-          <w:color w:val="404040"/>
-          <w:sz w:val="24"/>
-          <w:szCs w:val="24"/>
-          <w:rtl w:val="0"/>
-        </w:rPr>
-        <w:t xml:space="preserve">Rechercher des assignations par classe ou matière.</w:t>
-      </w:r>
-    </w:p>
-    <w:p>
-      <w:pPr>
-        <w:numPr>
-          <w:ilvl w:val="2"/>
-          <w:numId w:val="5"/>
-        </w:numPr>
-        <w:spacing w:after="0" w:afterAutospacing="0" w:before="0" w:beforeAutospacing="0" w:lineRule="auto"/>
-        <w:ind w:left="2160" w:hanging="360"/>
-      </w:pPr>
-      <w:r>
-        <w:rPr>
-          <w:rFonts w:ascii="Roboto" w:cs="Roboto" w:eastAsia="Roboto" w:hAnsi="Roboto"/>
-          <w:color w:val="404040"/>
-          <w:sz w:val="24"/>
-          <w:szCs w:val="24"/>
-          <w:rtl w:val="0"/>
-        </w:rPr>
-        <w:t xml:space="preserve">Voir la liste des assignations.</w:t>
-      </w:r>
-    </w:p>
-    <w:p>
-      <w:pPr>
-        <w:numPr>
-          <w:ilvl w:val="1"/>
-          <w:numId w:val="5"/>
-        </w:numPr>
-        <w:spacing w:after="0" w:afterAutospacing="0" w:before="0" w:beforeAutospacing="0" w:lineRule="auto"/>
-        <w:ind w:left="1440" w:hanging="360"/>
-      </w:pPr>
-      <w:r>
-        <w:rPr>
-          <w:rFonts w:ascii="Roboto" w:cs="Roboto" w:eastAsia="Roboto" w:hAnsi="Roboto"/>
-          <w:b w:val="1"/>
-          <w:color w:val="404040"/>
-          <w:sz w:val="24"/>
-          <w:szCs w:val="24"/>
-          <w:rtl w:val="0"/>
-        </w:rPr>
-        <w:t xml:space="preserve">Assignation des Classes aux Éducateurs</w:t>
-      </w:r>
-      <w:r>
-        <w:rPr>
-          <w:rFonts w:ascii="Roboto" w:cs="Roboto" w:eastAsia="Roboto" w:hAnsi="Roboto"/>
-          <w:color w:val="404040"/>
-          <w:sz w:val="24"/>
-          <w:szCs w:val="24"/>
-          <w:rtl w:val="0"/>
-        </w:rPr>
-        <w:t xml:space="preserve"> :</w:t>
-      </w:r>
-    </w:p>
-    <w:p>
-      <w:pPr>
-        <w:numPr>
-          <w:ilvl w:val="2"/>
-          <w:numId w:val="5"/>
-        </w:numPr>
-        <w:spacing w:after="0" w:afterAutospacing="0" w:before="0" w:beforeAutospacing="0" w:lineRule="auto"/>
-        <w:ind w:left="2160" w:hanging="360"/>
-      </w:pPr>
-      <w:r>
-        <w:rPr>
-          <w:rFonts w:ascii="Roboto" w:cs="Roboto" w:eastAsia="Roboto" w:hAnsi="Roboto"/>
-          <w:color w:val="404040"/>
-          <w:sz w:val="24"/>
-          <w:szCs w:val="24"/>
-          <w:rtl w:val="0"/>
-        </w:rPr>
-        <w:t xml:space="preserve">Assigner une classe à un éducateur.</w:t>
-      </w:r>
-    </w:p>
-    <w:p>
-      <w:pPr>
-        <w:numPr>
-          <w:ilvl w:val="2"/>
-          <w:numId w:val="5"/>
-        </w:numPr>
-        <w:spacing w:after="0" w:afterAutospacing="0" w:before="0" w:beforeAutospacing="0" w:lineRule="auto"/>
-        <w:ind w:left="2160" w:hanging="360"/>
-      </w:pPr>
-      <w:r>
-        <w:rPr>
-          <w:rFonts w:ascii="Roboto" w:cs="Roboto" w:eastAsia="Roboto" w:hAnsi="Roboto"/>
-          <w:color w:val="404040"/>
-          <w:sz w:val="24"/>
-          <w:szCs w:val="24"/>
-          <w:rtl w:val="0"/>
-        </w:rPr>
-        <w:t xml:space="preserve">Rechercher des assignations par éducateur ou classe.</w:t>
-      </w:r>
-    </w:p>
-    <w:p>
-      <w:pPr>
-        <w:numPr>
-          <w:ilvl w:val="2"/>
-          <w:numId w:val="5"/>
-        </w:numPr>
-        <w:spacing w:after="0" w:afterAutospacing="0" w:before="0" w:beforeAutospacing="0" w:lineRule="auto"/>
-        <w:ind w:left="2160" w:hanging="360"/>
-      </w:pPr>
-      <w:r>
-        <w:rPr>
-          <w:rFonts w:ascii="Roboto" w:cs="Roboto" w:eastAsia="Roboto" w:hAnsi="Roboto"/>
-          <w:color w:val="404040"/>
-          <w:sz w:val="24"/>
-          <w:szCs w:val="24"/>
-          <w:rtl w:val="0"/>
-        </w:rPr>
-        <w:t xml:space="preserve">Voir la liste des assignations.</w:t>
-      </w:r>
-    </w:p>
-    <w:p>
-      <w:pPr>
-        <w:numPr>
-          <w:ilvl w:val="0"/>
-          <w:numId w:val="5"/>
-        </w:numPr>
-        <w:spacing w:after="0" w:afterAutospacing="0" w:before="0" w:beforeAutospacing="0" w:lineRule="auto"/>
-        <w:ind w:left="720" w:hanging="360"/>
-      </w:pPr>
-      <w:r>
-        <w:rPr>
-          <w:rFonts w:ascii="Roboto" w:cs="Roboto" w:eastAsia="Roboto" w:hAnsi="Roboto"/>
-          <w:b w:val="1"/>
-          <w:color w:val="404040"/>
-          <w:sz w:val="24"/>
-          <w:szCs w:val="24"/>
-          <w:rtl w:val="0"/>
-        </w:rPr>
-        <w:t xml:space="preserve">Emploi du Temps</w:t>
-      </w:r>
-      <w:r>
-        <w:rPr>
-          <w:rFonts w:ascii="Roboto" w:cs="Roboto" w:eastAsia="Roboto" w:hAnsi="Roboto"/>
-          <w:color w:val="404040"/>
-          <w:sz w:val="24"/>
-          <w:szCs w:val="24"/>
-          <w:rtl w:val="0"/>
-        </w:rPr>
-        <w:t xml:space="preserve"> :</w:t>
-      </w:r>
-    </w:p>
-    <w:p>
-      <w:pPr>
-        <w:numPr>
-          <w:ilvl w:val="1"/>
-          <w:numId w:val="5"/>
-        </w:numPr>
-        <w:spacing w:after="0" w:afterAutospacing="0" w:before="0" w:beforeAutospacing="0" w:lineRule="auto"/>
-        <w:ind w:left="1440" w:hanging="360"/>
-      </w:pPr>
-      <w:r>
-        <w:rPr>
-          <w:rFonts w:ascii="Roboto" w:cs="Roboto" w:eastAsia="Roboto" w:hAnsi="Roboto"/>
-          <w:color w:val="404040"/>
-          <w:sz w:val="24"/>
-          <w:szCs w:val="24"/>
-          <w:rtl w:val="0"/>
-        </w:rPr>
-        <w:t xml:space="preserve">Rechercher des emplois du temps par classe ou matières.</w:t>
-      </w:r>
-    </w:p>
-    <w:p>
-      <w:pPr>
-        <w:numPr>
-          <w:ilvl w:val="1"/>
-          <w:numId w:val="5"/>
-        </w:numPr>
-        <w:spacing w:after="0" w:afterAutospacing="0" w:before="0" w:beforeAutospacing="0" w:lineRule="auto"/>
-        <w:ind w:left="1440" w:hanging="360"/>
-      </w:pPr>
-      <w:r>
-        <w:rPr>
-          <w:rFonts w:ascii="Roboto" w:cs="Roboto" w:eastAsia="Roboto" w:hAnsi="Roboto"/>
-          <w:color w:val="404040"/>
-          <w:sz w:val="24"/>
-          <w:szCs w:val="24"/>
-          <w:rtl w:val="0"/>
-        </w:rPr>
-        <w:t xml:space="preserve">Gérer les détails de l'emploi du temps (semaine, heure de début, heure de fin, salle).</w:t>
-      </w:r>
-    </w:p>
-    <w:p>
-      <w:pPr>
-        <w:numPr>
-          <w:ilvl w:val="0"/>
-          <w:numId w:val="5"/>
-        </w:numPr>
-        <w:spacing w:after="0" w:afterAutospacing="0" w:before="0" w:beforeAutospacing="0" w:lineRule="auto"/>
-        <w:ind w:left="720" w:hanging="360"/>
-      </w:pPr>
-      <w:r>
-        <w:rPr>
-          <w:rFonts w:ascii="Roboto" w:cs="Roboto" w:eastAsia="Roboto" w:hAnsi="Roboto"/>
-          <w:b w:val="1"/>
-          <w:color w:val="404040"/>
-          <w:sz w:val="24"/>
-          <w:szCs w:val="24"/>
-          <w:rtl w:val="0"/>
-        </w:rPr>
-        <w:t xml:space="preserve">Collecte des Paiements</w:t>
-      </w:r>
-      <w:r>
-        <w:rPr>
-          <w:rFonts w:ascii="Roboto" w:cs="Roboto" w:eastAsia="Roboto" w:hAnsi="Roboto"/>
-          <w:color w:val="404040"/>
-          <w:sz w:val="24"/>
-          <w:szCs w:val="24"/>
-          <w:rtl w:val="0"/>
-        </w:rPr>
-        <w:t xml:space="preserve"> :</w:t>
-      </w:r>
-    </w:p>
-    <w:p>
-      <w:pPr>
-        <w:numPr>
-          <w:ilvl w:val="1"/>
-          <w:numId w:val="5"/>
-        </w:numPr>
-        <w:spacing w:after="0" w:afterAutospacing="0" w:before="0" w:beforeAutospacing="0" w:lineRule="auto"/>
-        <w:ind w:left="1440" w:hanging="360"/>
-      </w:pPr>
-      <w:r>
-        <w:rPr>
-          <w:rFonts w:ascii="Roboto" w:cs="Roboto" w:eastAsia="Roboto" w:hAnsi="Roboto"/>
-          <w:color w:val="404040"/>
-          <w:sz w:val="24"/>
-          <w:szCs w:val="24"/>
-          <w:rtl w:val="0"/>
-        </w:rPr>
-        <w:t xml:space="preserve">Rechercher des paiements par enfant.</w:t>
-      </w:r>
-    </w:p>
-    <w:p>
-      <w:pPr>
-        <w:numPr>
-          <w:ilvl w:val="1"/>
-          <w:numId w:val="5"/>
-        </w:numPr>
-        <w:spacing w:after="0" w:afterAutospacing="0" w:before="0" w:beforeAutospacing="0" w:lineRule="auto"/>
-        <w:ind w:left="1440" w:hanging="360"/>
-      </w:pPr>
-      <w:r>
-        <w:rPr>
-          <w:rFonts w:ascii="Roboto" w:cs="Roboto" w:eastAsia="Roboto" w:hAnsi="Roboto"/>
-          <w:color w:val="404040"/>
-          <w:sz w:val="24"/>
-          <w:szCs w:val="24"/>
-          <w:rtl w:val="0"/>
-        </w:rPr>
-        <w:t xml:space="preserve">Afficher les détails des paiements (ID de l’enfant, montant total, montant payé, montant restant).</w:t>
-      </w:r>
-    </w:p>
-    <w:p>
-      <w:pPr>
-        <w:numPr>
-          <w:ilvl w:val="0"/>
-          <w:numId w:val="5"/>
-        </w:numPr>
-        <w:spacing w:after="0" w:afterAutospacing="0" w:before="0" w:beforeAutospacing="0" w:lineRule="auto"/>
-        <w:ind w:left="720" w:hanging="360"/>
-      </w:pPr>
-      <w:r>
-        <w:rPr>
-          <w:rFonts w:ascii="Roboto" w:cs="Roboto" w:eastAsia="Roboto" w:hAnsi="Roboto"/>
-          <w:b w:val="1"/>
-          <w:color w:val="404040"/>
-          <w:sz w:val="24"/>
-          <w:szCs w:val="24"/>
-          <w:rtl w:val="0"/>
-        </w:rPr>
-        <w:t xml:space="preserve">Gestion des Présences</w:t>
-      </w:r>
-      <w:r>
-        <w:rPr>
-          <w:rFonts w:ascii="Roboto" w:cs="Roboto" w:eastAsia="Roboto" w:hAnsi="Roboto"/>
-          <w:color w:val="404040"/>
-          <w:sz w:val="24"/>
-          <w:szCs w:val="24"/>
-          <w:rtl w:val="0"/>
-        </w:rPr>
-        <w:t xml:space="preserve"> :</w:t>
-      </w:r>
-    </w:p>
-    <w:p>
-      <w:pPr>
-        <w:numPr>
-          <w:ilvl w:val="1"/>
-          <w:numId w:val="5"/>
-        </w:numPr>
-        <w:spacing w:after="0" w:afterAutospacing="0" w:before="0" w:beforeAutospacing="0" w:lineRule="auto"/>
-        <w:ind w:left="1440" w:hanging="360"/>
-      </w:pPr>
-      <w:r>
-        <w:rPr>
-          <w:rFonts w:ascii="Roboto" w:cs="Roboto" w:eastAsia="Roboto" w:hAnsi="Roboto"/>
-          <w:b w:val="1"/>
-          <w:color w:val="404040"/>
-          <w:sz w:val="24"/>
-          <w:szCs w:val="24"/>
-          <w:rtl w:val="0"/>
-        </w:rPr>
-        <w:t xml:space="preserve">Présences des Enfants</w:t>
-      </w:r>
-      <w:r>
-        <w:rPr>
-          <w:rFonts w:ascii="Roboto" w:cs="Roboto" w:eastAsia="Roboto" w:hAnsi="Roboto"/>
-          <w:color w:val="404040"/>
-          <w:sz w:val="24"/>
-          <w:szCs w:val="24"/>
-          <w:rtl w:val="0"/>
-        </w:rPr>
-        <w:t xml:space="preserve"> :</w:t>
-      </w:r>
-    </w:p>
-    <w:p>
-      <w:pPr>
-        <w:numPr>
-          <w:ilvl w:val="2"/>
-          <w:numId w:val="5"/>
-        </w:numPr>
-        <w:spacing w:after="0" w:afterAutospacing="0" w:before="0" w:beforeAutospacing="0" w:lineRule="auto"/>
-        <w:ind w:left="2160" w:hanging="360"/>
-      </w:pPr>
-      <w:r>
-        <w:rPr>
-          <w:rFonts w:ascii="Roboto" w:cs="Roboto" w:eastAsia="Roboto" w:hAnsi="Roboto"/>
-          <w:color w:val="404040"/>
-          <w:sz w:val="24"/>
-          <w:szCs w:val="24"/>
-          <w:rtl w:val="0"/>
-        </w:rPr>
-        <w:t xml:space="preserve">Enregistrer la présence quotidienne des enfants.</w:t>
-      </w:r>
-    </w:p>
-    <w:p>
-      <w:pPr>
-        <w:numPr>
-          <w:ilvl w:val="2"/>
-          <w:numId w:val="5"/>
-        </w:numPr>
-        <w:spacing w:after="0" w:afterAutospacing="0" w:before="0" w:beforeAutospacing="0" w:lineRule="auto"/>
-        <w:ind w:left="2160" w:hanging="360"/>
-      </w:pPr>
-      <w:r>
-        <w:rPr>
-          <w:rFonts w:ascii="Roboto" w:cs="Roboto" w:eastAsia="Roboto" w:hAnsi="Roboto"/>
-          <w:color w:val="404040"/>
-          <w:sz w:val="24"/>
-          <w:szCs w:val="24"/>
-          <w:rtl w:val="0"/>
-        </w:rPr>
-        <w:t xml:space="preserve">Rechercher des présences par enfant ou classe.</w:t>
-      </w:r>
-    </w:p>
-    <w:p>
-      <w:pPr>
-        <w:numPr>
-          <w:ilvl w:val="1"/>
-          <w:numId w:val="5"/>
-        </w:numPr>
-        <w:spacing w:after="0" w:afterAutospacing="0" w:before="0" w:beforeAutospacing="0" w:lineRule="auto"/>
-        <w:ind w:left="1440" w:hanging="360"/>
-      </w:pPr>
-      <w:r>
-        <w:rPr>
-          <w:rFonts w:ascii="Roboto" w:cs="Roboto" w:eastAsia="Roboto" w:hAnsi="Roboto"/>
-          <w:b w:val="1"/>
-          <w:color w:val="404040"/>
-          <w:sz w:val="24"/>
-          <w:szCs w:val="24"/>
-          <w:rtl w:val="0"/>
-        </w:rPr>
-        <w:t xml:space="preserve">Présences des Éducateurs</w:t>
-      </w:r>
-      <w:r>
-        <w:rPr>
-          <w:rFonts w:ascii="Roboto" w:cs="Roboto" w:eastAsia="Roboto" w:hAnsi="Roboto"/>
-          <w:color w:val="404040"/>
-          <w:sz w:val="24"/>
-          <w:szCs w:val="24"/>
-          <w:rtl w:val="0"/>
-        </w:rPr>
-        <w:t xml:space="preserve"> :</w:t>
-      </w:r>
-    </w:p>
-    <w:p>
-      <w:pPr>
-        <w:numPr>
-          <w:ilvl w:val="2"/>
-          <w:numId w:val="5"/>
-        </w:numPr>
-        <w:spacing w:after="0" w:afterAutospacing="0" w:before="0" w:beforeAutospacing="0" w:lineRule="auto"/>
-        <w:ind w:left="2160" w:hanging="360"/>
-      </w:pPr>
-      <w:r>
-        <w:rPr>
-          <w:rFonts w:ascii="Roboto" w:cs="Roboto" w:eastAsia="Roboto" w:hAnsi="Roboto"/>
-          <w:color w:val="404040"/>
-          <w:sz w:val="24"/>
-          <w:szCs w:val="24"/>
-          <w:rtl w:val="0"/>
-        </w:rPr>
-        <w:t xml:space="preserve">Enregistrer la présence quotidienne des éducateurs.</w:t>
-      </w:r>
-    </w:p>
-    <w:p>
-      <w:pPr>
-        <w:numPr>
-          <w:ilvl w:val="2"/>
-          <w:numId w:val="5"/>
-        </w:numPr>
-        <w:spacing w:after="0" w:afterAutospacing="0" w:before="0" w:beforeAutospacing="0" w:lineRule="auto"/>
-        <w:ind w:left="2160" w:hanging="360"/>
-      </w:pPr>
-      <w:r>
-        <w:rPr>
-          <w:rFonts w:ascii="Roboto" w:cs="Roboto" w:eastAsia="Roboto" w:hAnsi="Roboto"/>
-          <w:color w:val="404040"/>
-          <w:sz w:val="24"/>
-          <w:szCs w:val="24"/>
-          <w:rtl w:val="0"/>
-        </w:rPr>
-        <w:t xml:space="preserve">Rechercher des présences par éducateur.</w:t>
-      </w:r>
-    </w:p>
-    <w:p>
-      <w:pPr>
-        <w:numPr>
-          <w:ilvl w:val="0"/>
-          <w:numId w:val="5"/>
-        </w:numPr>
-        <w:spacing w:after="0" w:afterAutospacing="0" w:before="0" w:beforeAutospacing="0" w:lineRule="auto"/>
-        <w:ind w:left="720" w:hanging="360"/>
-      </w:pPr>
-      <w:r>
-        <w:rPr>
-          <w:rFonts w:ascii="Roboto" w:cs="Roboto" w:eastAsia="Roboto" w:hAnsi="Roboto"/>
-          <w:b w:val="1"/>
-          <w:color w:val="404040"/>
-          <w:sz w:val="24"/>
-          <w:szCs w:val="24"/>
-          <w:rtl w:val="0"/>
-        </w:rPr>
-        <w:t xml:space="preserve">Communication</w:t>
-      </w:r>
-      <w:r>
-        <w:rPr>
-          <w:rFonts w:ascii="Roboto" w:cs="Roboto" w:eastAsia="Roboto" w:hAnsi="Roboto"/>
-          <w:color w:val="404040"/>
-          <w:sz w:val="24"/>
-          <w:szCs w:val="24"/>
-          <w:rtl w:val="0"/>
-        </w:rPr>
-        <w:t xml:space="preserve"> :</w:t>
-      </w:r>
-    </w:p>
-    <w:p>
-      <w:pPr>
-        <w:numPr>
-          <w:ilvl w:val="1"/>
-          <w:numId w:val="5"/>
-        </w:numPr>
-        <w:spacing w:after="0" w:afterAutospacing="0" w:before="0" w:beforeAutospacing="0" w:lineRule="auto"/>
-        <w:ind w:left="1440" w:hanging="360"/>
-      </w:pPr>
-      <w:r>
-        <w:rPr>
-          <w:rFonts w:ascii="Roboto" w:cs="Roboto" w:eastAsia="Roboto" w:hAnsi="Roboto"/>
-          <w:b w:val="1"/>
-          <w:color w:val="404040"/>
-          <w:sz w:val="24"/>
-          <w:szCs w:val="24"/>
-          <w:rtl w:val="0"/>
-        </w:rPr>
-        <w:t xml:space="preserve">Tableau d’Affichage (Notice Board)</w:t>
-      </w:r>
-      <w:r>
-        <w:rPr>
-          <w:rFonts w:ascii="Roboto" w:cs="Roboto" w:eastAsia="Roboto" w:hAnsi="Roboto"/>
-          <w:color w:val="404040"/>
-          <w:sz w:val="24"/>
-          <w:szCs w:val="24"/>
-          <w:rtl w:val="0"/>
-        </w:rPr>
-        <w:t xml:space="preserve"> :</w:t>
-      </w:r>
-    </w:p>
-    <w:p>
-      <w:pPr>
-        <w:numPr>
-          <w:ilvl w:val="2"/>
-          <w:numId w:val="5"/>
-        </w:numPr>
-        <w:spacing w:after="0" w:afterAutospacing="0" w:before="0" w:beforeAutospacing="0" w:lineRule="auto"/>
-        <w:ind w:left="2160" w:hanging="360"/>
-      </w:pPr>
-      <w:r>
-        <w:rPr>
-          <w:rFonts w:ascii="Roboto" w:cs="Roboto" w:eastAsia="Roboto" w:hAnsi="Roboto"/>
-          <w:color w:val="404040"/>
-          <w:sz w:val="24"/>
-          <w:szCs w:val="24"/>
-          <w:rtl w:val="0"/>
-        </w:rPr>
-        <w:t xml:space="preserve">Publier des annonces pour les parents et les éducateurs.</w:t>
-      </w:r>
-    </w:p>
-    <w:p>
-      <w:pPr>
-        <w:numPr>
-          <w:ilvl w:val="2"/>
-          <w:numId w:val="5"/>
-        </w:numPr>
-        <w:spacing w:after="0" w:afterAutospacing="0" w:before="0" w:beforeAutospacing="0" w:lineRule="auto"/>
-        <w:ind w:left="2160" w:hanging="360"/>
-      </w:pPr>
-      <w:r>
-        <w:rPr>
-          <w:rFonts w:ascii="Roboto" w:cs="Roboto" w:eastAsia="Roboto" w:hAnsi="Roboto"/>
-          <w:color w:val="404040"/>
-          <w:sz w:val="24"/>
-          <w:szCs w:val="24"/>
-          <w:rtl w:val="0"/>
-        </w:rPr>
-        <w:t xml:space="preserve">Rechercher des annonces par date ou auteur.</w:t>
-      </w:r>
-    </w:p>
-    <w:p>
-      <w:pPr>
-        <w:numPr>
-          <w:ilvl w:val="1"/>
-          <w:numId w:val="5"/>
-        </w:numPr>
-        <w:spacing w:after="0" w:afterAutospacing="0" w:before="0" w:beforeAutospacing="0" w:lineRule="auto"/>
-        <w:ind w:left="1440" w:hanging="360"/>
-      </w:pPr>
-      <w:r>
-        <w:rPr>
-          <w:rFonts w:ascii="Roboto" w:cs="Roboto" w:eastAsia="Roboto" w:hAnsi="Roboto"/>
-          <w:b w:val="1"/>
-          <w:color w:val="404040"/>
-          <w:sz w:val="24"/>
-          <w:szCs w:val="24"/>
-          <w:rtl w:val="0"/>
-        </w:rPr>
-        <w:t xml:space="preserve">Envoi d’Emails</w:t>
-      </w:r>
-      <w:r>
-        <w:rPr>
-          <w:rFonts w:ascii="Roboto" w:cs="Roboto" w:eastAsia="Roboto" w:hAnsi="Roboto"/>
-          <w:color w:val="404040"/>
-          <w:sz w:val="24"/>
-          <w:szCs w:val="24"/>
-          <w:rtl w:val="0"/>
-        </w:rPr>
-        <w:t xml:space="preserve"> :</w:t>
-      </w:r>
-    </w:p>
-    <w:p>
-      <w:pPr>
-        <w:numPr>
-          <w:ilvl w:val="2"/>
-          <w:numId w:val="5"/>
-        </w:numPr>
-        <w:spacing w:after="0" w:afterAutospacing="0" w:before="0" w:beforeAutospacing="0" w:lineRule="auto"/>
-        <w:ind w:left="2160" w:hanging="360"/>
-      </w:pPr>
-      <w:r>
-        <w:rPr>
-          <w:rFonts w:ascii="Roboto" w:cs="Roboto" w:eastAsia="Roboto" w:hAnsi="Roboto"/>
-          <w:color w:val="404040"/>
-          <w:sz w:val="24"/>
-          <w:szCs w:val="24"/>
-          <w:rtl w:val="0"/>
-        </w:rPr>
-        <w:t xml:space="preserve">Envoyer des emails groupés ou individuels aux parents ou éducateurs.</w:t>
-      </w:r>
-    </w:p>
-    <w:p>
-      <w:pPr>
-        <w:numPr>
-          <w:ilvl w:val="0"/>
-          <w:numId w:val="5"/>
-        </w:numPr>
-        <w:spacing w:after="0" w:afterAutospacing="0" w:before="0" w:beforeAutospacing="0" w:lineRule="auto"/>
-        <w:ind w:left="720" w:hanging="360"/>
-      </w:pPr>
-      <w:r>
-        <w:rPr>
-          <w:rFonts w:ascii="Roboto" w:cs="Roboto" w:eastAsia="Roboto" w:hAnsi="Roboto"/>
-          <w:b w:val="1"/>
-          <w:color w:val="404040"/>
-          <w:sz w:val="24"/>
-          <w:szCs w:val="24"/>
-          <w:rtl w:val="0"/>
-        </w:rPr>
-        <w:t xml:space="preserve">Compte Personnel</w:t>
-      </w:r>
-      <w:r>
-        <w:rPr>
-          <w:rFonts w:ascii="Roboto" w:cs="Roboto" w:eastAsia="Roboto" w:hAnsi="Roboto"/>
-          <w:color w:val="404040"/>
-          <w:sz w:val="24"/>
-          <w:szCs w:val="24"/>
-          <w:rtl w:val="0"/>
-        </w:rPr>
-        <w:t xml:space="preserve"> :</w:t>
-      </w:r>
-    </w:p>
-    <w:p>
-      <w:pPr>
-        <w:numPr>
-          <w:ilvl w:val="1"/>
-          <w:numId w:val="5"/>
-        </w:numPr>
-        <w:spacing w:after="0" w:afterAutospacing="0" w:before="0" w:beforeAutospacing="0" w:lineRule="auto"/>
-        <w:ind w:left="1440" w:hanging="360"/>
-      </w:pPr>
-      <w:r>
-        <w:rPr>
-          <w:rFonts w:ascii="Roboto" w:cs="Roboto" w:eastAsia="Roboto" w:hAnsi="Roboto"/>
-          <w:color w:val="404040"/>
-          <w:sz w:val="24"/>
-          <w:szCs w:val="24"/>
-          <w:rtl w:val="0"/>
-        </w:rPr>
-        <w:t xml:space="preserve">Modification du mot de passe.</w:t>
-      </w:r>
-    </w:p>
-    <w:p>
-      <w:pPr>
-        <w:numPr>
-          <w:ilvl w:val="1"/>
-          <w:numId w:val="5"/>
-        </w:numPr>
-        <w:spacing w:before="0" w:beforeAutospacing="0" w:lineRule="auto"/>
-        <w:ind w:left="1440" w:hanging="360"/>
-      </w:pPr>
-      <w:r>
-        <w:rPr>
-          <w:rFonts w:ascii="Roboto" w:cs="Roboto" w:eastAsia="Roboto" w:hAnsi="Roboto"/>
-          <w:color w:val="404040"/>
-          <w:sz w:val="24"/>
-          <w:szCs w:val="24"/>
-          <w:rtl w:val="0"/>
-        </w:rPr>
-        <w:t xml:space="preserve">Déconnexion sécurisée.</w:t>
+        <w:t xml:space="preserve">Déconnexion.</w:t>
       </w:r>
     </w:p>
     <w:p>
@@ -2469,7 +2303,7 @@
       <w:pPr>
         <w:numPr>
           <w:ilvl w:val="0"/>
-          <w:numId w:val="14"/>
+          <w:numId w:val="13"/>
         </w:numPr>
         <w:spacing w:after="0" w:afterAutospacing="0"/>
         <w:ind w:left="720" w:hanging="360"/>
@@ -2493,18 +2327,15 @@
       <w:pPr>
         <w:numPr>
           <w:ilvl w:val="1"/>
-          <w:numId w:val="14"/>
+          <w:numId w:val="13"/>
         </w:numPr>
         <w:spacing w:after="0" w:afterAutospacing="0" w:before="0" w:beforeAutospacing="0" w:lineRule="auto"/>
         <w:ind w:left="1440" w:hanging="360"/>
-        <w:rPr>
-          <w:b w:val="1"/>
-        </w:rPr>
-      </w:pPr>
-      <w:r>
-        <w:rPr>
-          <w:rFonts w:ascii="Roboto" w:cs="Roboto" w:eastAsia="Roboto" w:hAnsi="Roboto"/>
-          <w:b w:val="1"/>
+        <w:rPr/>
+      </w:pPr>
+      <w:r>
+        <w:rPr>
+          <w:rFonts w:ascii="Roboto" w:cs="Roboto" w:eastAsia="Roboto" w:hAnsi="Roboto"/>
           <w:color w:val="404040"/>
           <w:sz w:val="24"/>
           <w:szCs w:val="24"/>
@@ -2517,72 +2348,42 @@
       <w:pPr>
         <w:numPr>
           <w:ilvl w:val="1"/>
-          <w:numId w:val="14"/>
+          <w:numId w:val="13"/>
         </w:numPr>
         <w:spacing w:after="0" w:afterAutospacing="0" w:before="0" w:beforeAutospacing="0" w:lineRule="auto"/>
         <w:ind w:left="1440" w:hanging="360"/>
-        <w:rPr>
-          <w:b w:val="1"/>
-        </w:rPr>
-      </w:pPr>
-      <w:r>
-        <w:rPr>
-          <w:rFonts w:ascii="Roboto" w:cs="Roboto" w:eastAsia="Roboto" w:hAnsi="Roboto"/>
-          <w:b w:val="1"/>
-          <w:color w:val="404040"/>
-          <w:sz w:val="24"/>
-          <w:szCs w:val="24"/>
-          <w:rtl w:val="0"/>
-        </w:rPr>
-        <w:t xml:space="preserve">Nombre total de classes et matières assignées.</w:t>
+        <w:rPr/>
+      </w:pPr>
+      <w:r>
+        <w:rPr>
+          <w:rFonts w:ascii="Roboto" w:cs="Roboto" w:eastAsia="Roboto" w:hAnsi="Roboto"/>
+          <w:color w:val="404040"/>
+          <w:sz w:val="24"/>
+          <w:szCs w:val="24"/>
+          <w:rtl w:val="0"/>
+        </w:rPr>
+        <w:t xml:space="preserve">Nombre total de classes et activités assignées.</w:t>
       </w:r>
     </w:p>
     <w:p>
       <w:pPr>
         <w:numPr>
           <w:ilvl w:val="1"/>
-          <w:numId w:val="14"/>
-        </w:numPr>
-        <w:spacing w:after="0" w:afterAutospacing="0" w:before="0" w:beforeAutospacing="0" w:lineRule="auto"/>
-        <w:ind w:left="1440" w:hanging="360"/>
-        <w:rPr>
-          <w:b w:val="1"/>
-        </w:rPr>
-      </w:pPr>
-      <w:r>
-        <w:rPr>
-          <w:rFonts w:ascii="Roboto" w:cs="Roboto" w:eastAsia="Roboto" w:hAnsi="Roboto"/>
-          <w:b w:val="1"/>
-          <w:color w:val="404040"/>
-          <w:sz w:val="24"/>
-          <w:szCs w:val="24"/>
-          <w:rtl w:val="0"/>
-        </w:rPr>
-        <w:t xml:space="preserve">Nombre total d'annonces (Notice Board).</w:t>
-      </w:r>
-    </w:p>
-    <w:p>
-      <w:pPr>
-        <w:numPr>
-          <w:ilvl w:val="1"/>
-          <w:numId w:val="14"/>
+          <w:numId w:val="13"/>
         </w:numPr>
         <w:spacing w:before="0" w:beforeAutospacing="0" w:lineRule="auto"/>
         <w:ind w:left="1440" w:hanging="360"/>
-        <w:rPr>
-          <w:b w:val="1"/>
-        </w:rPr>
-      </w:pPr>
-      <w:r>
-        <w:rPr>
-          <w:rFonts w:ascii="Roboto" w:cs="Roboto" w:eastAsia="Roboto" w:hAnsi="Roboto"/>
-          <w:b w:val="1"/>
-          <w:color w:val="404040"/>
-          <w:sz w:val="24"/>
-          <w:szCs w:val="24"/>
-          <w:rtl w:val="0"/>
-        </w:rPr>
-        <w:t xml:space="preserve">Nombre total d'activités planifiées.</w:t>
+        <w:rPr/>
+      </w:pPr>
+      <w:r>
+        <w:rPr>
+          <w:rFonts w:ascii="Roboto" w:cs="Roboto" w:eastAsia="Roboto" w:hAnsi="Roboto"/>
+          <w:color w:val="404040"/>
+          <w:sz w:val="24"/>
+          <w:szCs w:val="24"/>
+          <w:rtl w:val="0"/>
+        </w:rPr>
+        <w:t xml:space="preserve">Nombre total d'annonces (Notice Board).</w:t>
       </w:r>
     </w:p>
     <w:p>
@@ -2611,7 +2412,7 @@
       <w:pPr>
         <w:numPr>
           <w:ilvl w:val="0"/>
-          <w:numId w:val="16"/>
+          <w:numId w:val="15"/>
         </w:numPr>
         <w:spacing w:after="0" w:afterAutospacing="0"/>
         <w:ind w:left="720" w:hanging="360"/>
@@ -2628,25 +2429,22 @@
           <w:szCs w:val="24"/>
           <w:rtl w:val="0"/>
         </w:rPr>
-        <w:t xml:space="preserve">Gestion des Enfants :</w:t>
+        <w:t xml:space="preserve">Consulter des Enfants :</w:t>
       </w:r>
     </w:p>
     <w:p>
       <w:pPr>
         <w:numPr>
           <w:ilvl w:val="1"/>
-          <w:numId w:val="16"/>
+          <w:numId w:val="15"/>
         </w:numPr>
         <w:spacing w:after="0" w:afterAutospacing="0" w:before="0" w:beforeAutospacing="0" w:lineRule="auto"/>
         <w:ind w:left="1440" w:hanging="360"/>
-        <w:rPr>
-          <w:b w:val="1"/>
-        </w:rPr>
-      </w:pPr>
-      <w:r>
-        <w:rPr>
-          <w:rFonts w:ascii="Roboto" w:cs="Roboto" w:eastAsia="Roboto" w:hAnsi="Roboto"/>
-          <w:b w:val="1"/>
+        <w:rPr/>
+      </w:pPr>
+      <w:r>
+        <w:rPr>
+          <w:rFonts w:ascii="Roboto" w:cs="Roboto" w:eastAsia="Roboto" w:hAnsi="Roboto"/>
           <w:color w:val="404040"/>
           <w:sz w:val="24"/>
           <w:szCs w:val="24"/>
@@ -2659,7 +2457,7 @@
       <w:pPr>
         <w:numPr>
           <w:ilvl w:val="0"/>
-          <w:numId w:val="16"/>
+          <w:numId w:val="15"/>
         </w:numPr>
         <w:spacing w:after="0" w:afterAutospacing="0" w:before="0" w:beforeAutospacing="0" w:lineRule="auto"/>
         <w:ind w:left="720" w:hanging="360"/>
@@ -2676,38 +2474,35 @@
           <w:szCs w:val="24"/>
           <w:rtl w:val="0"/>
         </w:rPr>
-        <w:t xml:space="preserve">Gestion des Classes et Matières :</w:t>
+        <w:t xml:space="preserve">Consulter des Classes et Activités :</w:t>
       </w:r>
     </w:p>
     <w:p>
       <w:pPr>
         <w:numPr>
           <w:ilvl w:val="1"/>
-          <w:numId w:val="16"/>
+          <w:numId w:val="15"/>
         </w:numPr>
         <w:spacing w:after="0" w:afterAutospacing="0" w:before="0" w:beforeAutospacing="0" w:lineRule="auto"/>
         <w:ind w:left="1440" w:hanging="360"/>
-        <w:rPr>
-          <w:b w:val="1"/>
-        </w:rPr>
-      </w:pPr>
-      <w:r>
-        <w:rPr>
-          <w:rFonts w:ascii="Roboto" w:cs="Roboto" w:eastAsia="Roboto" w:hAnsi="Roboto"/>
-          <w:b w:val="1"/>
-          <w:color w:val="404040"/>
-          <w:sz w:val="24"/>
-          <w:szCs w:val="24"/>
-          <w:rtl w:val="0"/>
-        </w:rPr>
-        <w:t xml:space="preserve">Voir la liste des classes et matières assignées.</w:t>
+        <w:rPr/>
+      </w:pPr>
+      <w:r>
+        <w:rPr>
+          <w:rFonts w:ascii="Roboto" w:cs="Roboto" w:eastAsia="Roboto" w:hAnsi="Roboto"/>
+          <w:color w:val="404040"/>
+          <w:sz w:val="24"/>
+          <w:szCs w:val="24"/>
+          <w:rtl w:val="0"/>
+        </w:rPr>
+        <w:t xml:space="preserve">Voir la liste des classes et activités assignées.</w:t>
       </w:r>
     </w:p>
     <w:p>
       <w:pPr>
         <w:numPr>
           <w:ilvl w:val="0"/>
-          <w:numId w:val="16"/>
+          <w:numId w:val="15"/>
         </w:numPr>
         <w:spacing w:after="0" w:afterAutospacing="0" w:before="0" w:beforeAutospacing="0" w:lineRule="auto"/>
         <w:ind w:left="720" w:hanging="360"/>
@@ -2731,31 +2526,28 @@
       <w:pPr>
         <w:numPr>
           <w:ilvl w:val="1"/>
-          <w:numId w:val="16"/>
+          <w:numId w:val="15"/>
         </w:numPr>
         <w:spacing w:after="0" w:afterAutospacing="0" w:before="0" w:beforeAutospacing="0" w:lineRule="auto"/>
         <w:ind w:left="1440" w:hanging="360"/>
-        <w:rPr>
-          <w:b w:val="1"/>
-        </w:rPr>
-      </w:pPr>
-      <w:r>
-        <w:rPr>
-          <w:rFonts w:ascii="Roboto" w:cs="Roboto" w:eastAsia="Roboto" w:hAnsi="Roboto"/>
-          <w:b w:val="1"/>
-          <w:color w:val="404040"/>
-          <w:sz w:val="24"/>
-          <w:szCs w:val="24"/>
-          <w:rtl w:val="0"/>
-        </w:rPr>
-        <w:t xml:space="preserve">Afficher le planning personnel (activités, classes, matières).</w:t>
+        <w:rPr/>
+      </w:pPr>
+      <w:r>
+        <w:rPr>
+          <w:rFonts w:ascii="Roboto" w:cs="Roboto" w:eastAsia="Roboto" w:hAnsi="Roboto"/>
+          <w:color w:val="404040"/>
+          <w:sz w:val="24"/>
+          <w:szCs w:val="24"/>
+          <w:rtl w:val="0"/>
+        </w:rPr>
+        <w:t xml:space="preserve">Afficher le planning personnel (activités, classes, temps).</w:t>
       </w:r>
     </w:p>
     <w:p>
       <w:pPr>
         <w:numPr>
           <w:ilvl w:val="0"/>
-          <w:numId w:val="16"/>
+          <w:numId w:val="15"/>
         </w:numPr>
         <w:spacing w:after="0" w:afterAutospacing="0" w:before="0" w:beforeAutospacing="0" w:lineRule="auto"/>
         <w:ind w:left="720" w:hanging="360"/>
@@ -2779,18 +2571,15 @@
       <w:pPr>
         <w:numPr>
           <w:ilvl w:val="1"/>
-          <w:numId w:val="16"/>
+          <w:numId w:val="15"/>
         </w:numPr>
         <w:spacing w:after="0" w:afterAutospacing="0" w:before="0" w:beforeAutospacing="0" w:lineRule="auto"/>
         <w:ind w:left="1440" w:hanging="360"/>
-        <w:rPr>
-          <w:b w:val="1"/>
-        </w:rPr>
-      </w:pPr>
-      <w:r>
-        <w:rPr>
-          <w:rFonts w:ascii="Roboto" w:cs="Roboto" w:eastAsia="Roboto" w:hAnsi="Roboto"/>
-          <w:b w:val="1"/>
+        <w:rPr/>
+      </w:pPr>
+      <w:r>
+        <w:rPr>
+          <w:rFonts w:ascii="Roboto" w:cs="Roboto" w:eastAsia="Roboto" w:hAnsi="Roboto"/>
           <w:color w:val="404040"/>
           <w:sz w:val="24"/>
           <w:szCs w:val="24"/>
@@ -2803,7 +2592,7 @@
       <w:pPr>
         <w:numPr>
           <w:ilvl w:val="0"/>
-          <w:numId w:val="16"/>
+          <w:numId w:val="15"/>
         </w:numPr>
         <w:spacing w:after="0" w:afterAutospacing="0" w:before="0" w:beforeAutospacing="0" w:lineRule="auto"/>
         <w:ind w:left="720" w:hanging="360"/>
@@ -2827,18 +2616,15 @@
       <w:pPr>
         <w:numPr>
           <w:ilvl w:val="1"/>
-          <w:numId w:val="16"/>
+          <w:numId w:val="15"/>
         </w:numPr>
         <w:spacing w:after="0" w:afterAutospacing="0" w:before="0" w:beforeAutospacing="0" w:lineRule="auto"/>
         <w:ind w:left="1440" w:hanging="360"/>
-        <w:rPr>
-          <w:b w:val="1"/>
-        </w:rPr>
-      </w:pPr>
-      <w:r>
-        <w:rPr>
-          <w:rFonts w:ascii="Roboto" w:cs="Roboto" w:eastAsia="Roboto" w:hAnsi="Roboto"/>
-          <w:b w:val="1"/>
+        <w:rPr/>
+      </w:pPr>
+      <w:r>
+        <w:rPr>
+          <w:rFonts w:ascii="Roboto" w:cs="Roboto" w:eastAsia="Roboto" w:hAnsi="Roboto"/>
           <w:color w:val="404040"/>
           <w:sz w:val="24"/>
           <w:szCs w:val="24"/>
@@ -2851,7 +2637,7 @@
       <w:pPr>
         <w:numPr>
           <w:ilvl w:val="0"/>
-          <w:numId w:val="16"/>
+          <w:numId w:val="15"/>
         </w:numPr>
         <w:spacing w:after="0" w:afterAutospacing="0" w:before="0" w:beforeAutospacing="0" w:lineRule="auto"/>
         <w:ind w:left="720" w:hanging="360"/>
@@ -2875,18 +2661,15 @@
       <w:pPr>
         <w:numPr>
           <w:ilvl w:val="1"/>
-          <w:numId w:val="16"/>
+          <w:numId w:val="15"/>
         </w:numPr>
         <w:spacing w:after="0" w:afterAutospacing="0" w:before="0" w:beforeAutospacing="0" w:lineRule="auto"/>
         <w:ind w:left="1440" w:hanging="360"/>
-        <w:rPr>
-          <w:b w:val="1"/>
-        </w:rPr>
-      </w:pPr>
-      <w:r>
-        <w:rPr>
-          <w:rFonts w:ascii="Roboto" w:cs="Roboto" w:eastAsia="Roboto" w:hAnsi="Roboto"/>
-          <w:b w:val="1"/>
+        <w:rPr/>
+      </w:pPr>
+      <w:r>
+        <w:rPr>
+          <w:rFonts w:ascii="Roboto" w:cs="Roboto" w:eastAsia="Roboto" w:hAnsi="Roboto"/>
           <w:color w:val="404040"/>
           <w:sz w:val="24"/>
           <w:szCs w:val="24"/>
@@ -2899,24 +2682,21 @@
       <w:pPr>
         <w:numPr>
           <w:ilvl w:val="1"/>
-          <w:numId w:val="16"/>
+          <w:numId w:val="15"/>
         </w:numPr>
         <w:spacing w:before="0" w:beforeAutospacing="0" w:lineRule="auto"/>
         <w:ind w:left="1440" w:hanging="360"/>
-        <w:rPr>
-          <w:b w:val="1"/>
-        </w:rPr>
-      </w:pPr>
-      <w:r>
-        <w:rPr>
-          <w:rFonts w:ascii="Roboto" w:cs="Roboto" w:eastAsia="Roboto" w:hAnsi="Roboto"/>
-          <w:b w:val="1"/>
-          <w:color w:val="404040"/>
-          <w:sz w:val="24"/>
-          <w:szCs w:val="24"/>
-          <w:rtl w:val="0"/>
-        </w:rPr>
-        <w:t xml:space="preserve">Déconnexion sécurisée.</w:t>
+        <w:rPr/>
+      </w:pPr>
+      <w:r>
+        <w:rPr>
+          <w:rFonts w:ascii="Roboto" w:cs="Roboto" w:eastAsia="Roboto" w:hAnsi="Roboto"/>
+          <w:color w:val="404040"/>
+          <w:sz w:val="24"/>
+          <w:szCs w:val="24"/>
+          <w:rtl w:val="0"/>
+        </w:rPr>
+        <w:t xml:space="preserve">Déconnexion.</w:t>
       </w:r>
     </w:p>
     <w:p>
@@ -3011,7 +2791,7 @@
       <w:pPr>
         <w:numPr>
           <w:ilvl w:val="0"/>
-          <w:numId w:val="11"/>
+          <w:numId w:val="10"/>
         </w:numPr>
         <w:spacing w:after="0" w:afterAutospacing="0"/>
         <w:ind w:left="720" w:hanging="360"/>
@@ -3042,7 +2822,7 @@
       <w:pPr>
         <w:numPr>
           <w:ilvl w:val="1"/>
-          <w:numId w:val="11"/>
+          <w:numId w:val="10"/>
         </w:numPr>
         <w:spacing w:after="0" w:afterAutospacing="0" w:before="0" w:beforeAutospacing="0" w:lineRule="auto"/>
         <w:ind w:left="1440" w:hanging="360"/>
@@ -3062,7 +2842,7 @@
       <w:pPr>
         <w:numPr>
           <w:ilvl w:val="1"/>
-          <w:numId w:val="11"/>
+          <w:numId w:val="10"/>
         </w:numPr>
         <w:spacing w:after="0" w:afterAutospacing="0" w:before="0" w:beforeAutospacing="0" w:lineRule="auto"/>
         <w:ind w:left="1440" w:hanging="360"/>
@@ -3082,7 +2862,7 @@
       <w:pPr>
         <w:numPr>
           <w:ilvl w:val="1"/>
-          <w:numId w:val="11"/>
+          <w:numId w:val="10"/>
         </w:numPr>
         <w:spacing w:after="0" w:afterAutospacing="0" w:before="0" w:beforeAutospacing="0" w:lineRule="auto"/>
         <w:ind w:left="1440" w:hanging="360"/>
@@ -3102,7 +2882,7 @@
       <w:pPr>
         <w:numPr>
           <w:ilvl w:val="1"/>
-          <w:numId w:val="11"/>
+          <w:numId w:val="10"/>
         </w:numPr>
         <w:spacing w:before="0" w:beforeAutospacing="0" w:lineRule="auto"/>
         <w:ind w:left="1440" w:hanging="360"/>
@@ -3158,7 +2938,7 @@
           <w:szCs w:val="24"/>
           <w:rtl w:val="0"/>
         </w:rPr>
-        <w:t xml:space="preserve">Gestion des Enfants</w:t>
+        <w:t xml:space="preserve">Consulter des Enfants</w:t>
       </w:r>
       <w:r>
         <w:rPr>
@@ -3259,7 +3039,7 @@
           <w:szCs w:val="24"/>
           <w:rtl w:val="0"/>
         </w:rPr>
-        <w:t xml:space="preserve">Recevoir des notifications en temps réel.</w:t>
+        <w:t xml:space="preserve">Recevoir des notifications.</w:t>
       </w:r>
     </w:p>
     <w:p>
@@ -3330,7 +3110,7 @@
           <w:szCs w:val="24"/>
           <w:rtl w:val="0"/>
         </w:rPr>
-        <w:t xml:space="preserve">Voir les montants dus et les dates d'échéance.</w:t>
+        <w:t xml:space="preserve">Ajouter un paiement pour un enfant par Paypal.</w:t>
       </w:r>
     </w:p>
     <w:p>
@@ -3381,7 +3161,7 @@
           <w:szCs w:val="24"/>
           <w:rtl w:val="0"/>
         </w:rPr>
-        <w:t xml:space="preserve">Accéder au calendrier des enfants (classes, matières).</w:t>
+        <w:t xml:space="preserve">Accéder au calendrier des enfants (classes,activités).</w:t>
       </w:r>
     </w:p>
     <w:p>
@@ -3503,7 +3283,313 @@
           <w:szCs w:val="24"/>
           <w:rtl w:val="0"/>
         </w:rPr>
-        <w:t xml:space="preserve">Déconnexion sécurisée.</w:t>
+        <w:t xml:space="preserve">Déconnexion.</w:t>
+      </w:r>
+    </w:p>
+    <w:p>
+      <w:pPr>
+        <w:spacing w:before="180" w:lineRule="auto"/>
+        <w:ind w:left="0" w:firstLine="0"/>
+        <w:rPr>
+          <w:rFonts w:ascii="Roboto" w:cs="Roboto" w:eastAsia="Roboto" w:hAnsi="Roboto"/>
+          <w:color w:val="404040"/>
+          <w:sz w:val="24"/>
+          <w:szCs w:val="24"/>
+        </w:rPr>
+      </w:pPr>
+      <w:r>
+        <w:rPr>
+          <w:rtl w:val="0"/>
+        </w:rPr>
+      </w:r>
+    </w:p>
+    <w:p>
+      <w:pPr>
+        <w:rPr>
+          <w:rFonts w:ascii="Roboto" w:cs="Roboto" w:eastAsia="Roboto" w:hAnsi="Roboto"/>
+          <w:color w:val="404040"/>
+          <w:sz w:val="24"/>
+          <w:szCs w:val="24"/>
+        </w:rPr>
+      </w:pPr>
+      <w:r>
+        <w:rPr>
+          <w:b w:val="1"/>
+          <w:color w:val="0000ff"/>
+          <w:sz w:val="28"/>
+          <w:szCs w:val="28"/>
+          <w:rtl w:val="0"/>
+        </w:rPr>
+        <w:t xml:space="preserve">Bonus</w:t>
+      </w:r>
+      <w:r>
+        <w:rPr>
+          <w:rtl w:val="0"/>
+        </w:rPr>
+      </w:r>
+    </w:p>
+    <w:p>
+      <w:pPr>
+        <w:spacing w:before="180" w:lineRule="auto"/>
+        <w:ind w:left="1440" w:firstLine="0"/>
+        <w:rPr>
+          <w:rFonts w:ascii="Roboto" w:cs="Roboto" w:eastAsia="Roboto" w:hAnsi="Roboto"/>
+          <w:color w:val="404040"/>
+          <w:sz w:val="24"/>
+          <w:szCs w:val="24"/>
+        </w:rPr>
+      </w:pPr>
+      <w:r>
+        <w:rPr>
+          <w:rtl w:val="0"/>
+        </w:rPr>
+      </w:r>
+    </w:p>
+    <w:p>
+      <w:pPr>
+        <w:numPr>
+          <w:ilvl w:val="0"/>
+          <w:numId w:val="9"/>
+        </w:numPr>
+        <w:spacing w:after="0" w:afterAutospacing="0" w:before="60" w:lineRule="auto"/>
+        <w:ind w:left="720" w:hanging="360"/>
+      </w:pPr>
+      <w:r>
+        <w:rPr>
+          <w:rFonts w:ascii="Roboto" w:cs="Roboto" w:eastAsia="Roboto" w:hAnsi="Roboto"/>
+          <w:b w:val="1"/>
+          <w:color w:val="404040"/>
+          <w:sz w:val="24"/>
+          <w:szCs w:val="24"/>
+          <w:rtl w:val="0"/>
+        </w:rPr>
+        <w:t xml:space="preserve">Système de Messagerie</w:t>
+      </w:r>
+      <w:r>
+        <w:rPr>
+          <w:rFonts w:ascii="Roboto" w:cs="Roboto" w:eastAsia="Roboto" w:hAnsi="Roboto"/>
+          <w:color w:val="404040"/>
+          <w:sz w:val="24"/>
+          <w:szCs w:val="24"/>
+          <w:rtl w:val="0"/>
+        </w:rPr>
+        <w:t xml:space="preserve"> :</w:t>
+      </w:r>
+    </w:p>
+    <w:p>
+      <w:pPr>
+        <w:numPr>
+          <w:ilvl w:val="1"/>
+          <w:numId w:val="9"/>
+        </w:numPr>
+        <w:spacing w:after="0" w:afterAutospacing="0" w:before="0" w:beforeAutospacing="0" w:lineRule="auto"/>
+        <w:ind w:left="1440" w:hanging="360"/>
+      </w:pPr>
+      <w:r>
+        <w:rPr>
+          <w:rFonts w:ascii="Roboto" w:cs="Roboto" w:eastAsia="Roboto" w:hAnsi="Roboto"/>
+          <w:color w:val="404040"/>
+          <w:sz w:val="24"/>
+          <w:szCs w:val="24"/>
+          <w:rtl w:val="0"/>
+        </w:rPr>
+        <w:t xml:space="preserve">Envoi et réception de messages internes entre administrateurs, éducateurs et parents.</w:t>
+      </w:r>
+    </w:p>
+    <w:p>
+      <w:pPr>
+        <w:numPr>
+          <w:ilvl w:val="1"/>
+          <w:numId w:val="9"/>
+        </w:numPr>
+        <w:spacing w:after="0" w:afterAutospacing="0" w:before="0" w:beforeAutospacing="0" w:lineRule="auto"/>
+        <w:ind w:left="1440" w:hanging="360"/>
+      </w:pPr>
+      <w:r>
+        <w:rPr>
+          <w:rFonts w:ascii="Roboto" w:cs="Roboto" w:eastAsia="Roboto" w:hAnsi="Roboto"/>
+          <w:color w:val="404040"/>
+          <w:sz w:val="24"/>
+          <w:szCs w:val="24"/>
+          <w:rtl w:val="0"/>
+        </w:rPr>
+        <w:t xml:space="preserve">Notifications en temps réel.</w:t>
+      </w:r>
+    </w:p>
+    <w:p>
+      <w:pPr>
+        <w:numPr>
+          <w:ilvl w:val="0"/>
+          <w:numId w:val="9"/>
+        </w:numPr>
+        <w:spacing w:after="0" w:afterAutospacing="0" w:before="0" w:beforeAutospacing="0" w:lineRule="auto"/>
+        <w:ind w:left="720" w:hanging="360"/>
+      </w:pPr>
+      <w:r>
+        <w:rPr>
+          <w:rFonts w:ascii="Roboto" w:cs="Roboto" w:eastAsia="Roboto" w:hAnsi="Roboto"/>
+          <w:b w:val="1"/>
+          <w:color w:val="404040"/>
+          <w:sz w:val="24"/>
+          <w:szCs w:val="24"/>
+          <w:rtl w:val="0"/>
+        </w:rPr>
+        <w:t xml:space="preserve">Générer des rapports détaillés </w:t>
+      </w:r>
+      <w:r>
+        <w:rPr>
+          <w:rFonts w:ascii="Roboto" w:cs="Roboto" w:eastAsia="Roboto" w:hAnsi="Roboto"/>
+          <w:color w:val="404040"/>
+          <w:sz w:val="24"/>
+          <w:szCs w:val="24"/>
+          <w:rtl w:val="0"/>
+        </w:rPr>
+        <w:t xml:space="preserve">:</w:t>
+      </w:r>
+    </w:p>
+    <w:p>
+      <w:pPr>
+        <w:numPr>
+          <w:ilvl w:val="1"/>
+          <w:numId w:val="9"/>
+        </w:numPr>
+        <w:spacing w:after="0" w:afterAutospacing="0" w:before="0" w:beforeAutospacing="0" w:lineRule="auto"/>
+        <w:ind w:left="1440" w:hanging="360"/>
+      </w:pPr>
+      <w:r>
+        <w:rPr>
+          <w:rFonts w:ascii="Roboto" w:cs="Roboto" w:eastAsia="Roboto" w:hAnsi="Roboto"/>
+          <w:color w:val="404040"/>
+          <w:sz w:val="24"/>
+          <w:szCs w:val="24"/>
+          <w:rtl w:val="0"/>
+        </w:rPr>
+        <w:t xml:space="preserve">Rapport de présence des enfants (avec dates et statut de présence).</w:t>
+      </w:r>
+    </w:p>
+    <w:p>
+      <w:pPr>
+        <w:numPr>
+          <w:ilvl w:val="1"/>
+          <w:numId w:val="9"/>
+        </w:numPr>
+        <w:spacing w:after="0" w:afterAutospacing="0" w:before="0" w:beforeAutospacing="0" w:lineRule="auto"/>
+        <w:ind w:left="1440" w:hanging="360"/>
+      </w:pPr>
+      <w:r>
+        <w:rPr>
+          <w:rFonts w:ascii="Roboto" w:cs="Roboto" w:eastAsia="Roboto" w:hAnsi="Roboto"/>
+          <w:color w:val="404040"/>
+          <w:sz w:val="24"/>
+          <w:szCs w:val="24"/>
+          <w:rtl w:val="0"/>
+        </w:rPr>
+        <w:t xml:space="preserve">Rapport des paiements des enfants (montant payé, montant restant, dates des paiements).</w:t>
+      </w:r>
+    </w:p>
+    <w:p>
+      <w:pPr>
+        <w:numPr>
+          <w:ilvl w:val="1"/>
+          <w:numId w:val="9"/>
+        </w:numPr>
+        <w:spacing w:after="0" w:afterAutospacing="0" w:before="0" w:beforeAutospacing="0" w:lineRule="auto"/>
+        <w:ind w:left="1440" w:hanging="360"/>
+        <w:rPr>
+          <w:rFonts w:ascii="Roboto" w:cs="Roboto" w:eastAsia="Roboto" w:hAnsi="Roboto"/>
+          <w:color w:val="404040"/>
+          <w:sz w:val="24"/>
+          <w:szCs w:val="24"/>
+          <w:u w:val="none"/>
+        </w:rPr>
+      </w:pPr>
+      <w:r>
+        <w:rPr>
+          <w:rFonts w:ascii="Roboto" w:cs="Roboto" w:eastAsia="Roboto" w:hAnsi="Roboto"/>
+          <w:color w:val="404040"/>
+          <w:sz w:val="24"/>
+          <w:szCs w:val="24"/>
+          <w:rtl w:val="0"/>
+        </w:rPr>
+        <w:t xml:space="preserve">Rapport des éducateurs.</w:t>
+      </w:r>
+    </w:p>
+    <w:p>
+      <w:pPr>
+        <w:numPr>
+          <w:ilvl w:val="1"/>
+          <w:numId w:val="9"/>
+        </w:numPr>
+        <w:spacing w:before="0" w:beforeAutospacing="0" w:lineRule="auto"/>
+        <w:ind w:left="1440" w:hanging="360"/>
+        <w:rPr>
+          <w:rFonts w:ascii="Roboto" w:cs="Roboto" w:eastAsia="Roboto" w:hAnsi="Roboto"/>
+          <w:color w:val="404040"/>
+          <w:sz w:val="24"/>
+          <w:szCs w:val="24"/>
+          <w:u w:val="none"/>
+        </w:rPr>
+      </w:pPr>
+      <w:r>
+        <w:rPr>
+          <w:rFonts w:ascii="Roboto" w:cs="Roboto" w:eastAsia="Roboto" w:hAnsi="Roboto"/>
+          <w:color w:val="404040"/>
+          <w:sz w:val="24"/>
+          <w:szCs w:val="24"/>
+          <w:rtl w:val="0"/>
+        </w:rPr>
+        <w:t xml:space="preserve">Rapport des parents.</w:t>
+      </w:r>
+    </w:p>
+    <w:p>
+      <w:pPr>
+        <w:spacing w:before="180" w:lineRule="auto"/>
+        <w:ind w:left="720" w:firstLine="0"/>
+        <w:rPr>
+          <w:rFonts w:ascii="Roboto" w:cs="Roboto" w:eastAsia="Roboto" w:hAnsi="Roboto"/>
+          <w:color w:val="404040"/>
+          <w:sz w:val="24"/>
+          <w:szCs w:val="24"/>
+        </w:rPr>
+      </w:pPr>
+      <w:r>
+        <w:rPr>
+          <w:rtl w:val="0"/>
+        </w:rPr>
+      </w:r>
+    </w:p>
+    <w:p>
+      <w:pPr>
+        <w:spacing w:before="180" w:lineRule="auto"/>
+        <w:ind w:left="720" w:firstLine="0"/>
+        <w:rPr>
+          <w:rFonts w:ascii="Roboto" w:cs="Roboto" w:eastAsia="Roboto" w:hAnsi="Roboto"/>
+          <w:color w:val="404040"/>
+          <w:sz w:val="24"/>
+          <w:szCs w:val="24"/>
+        </w:rPr>
+      </w:pPr>
+      <w:r>
+        <w:rPr>
+          <w:rtl w:val="0"/>
+        </w:rPr>
+      </w:r>
+    </w:p>
+    <w:p>
+      <w:pPr>
+        <w:spacing w:before="60" w:lineRule="auto"/>
+        <w:ind w:left="0" w:firstLine="0"/>
+        <w:rPr>
+          <w:rFonts w:ascii="Roboto" w:cs="Roboto" w:eastAsia="Roboto" w:hAnsi="Roboto"/>
+          <w:color w:val="404040"/>
+          <w:sz w:val="24"/>
+          <w:szCs w:val="24"/>
+        </w:rPr>
+      </w:pPr>
+      <w:r>
+        <w:rPr>
+          <w:rtl w:val="0"/>
+        </w:rPr>
       </w:r>
     </w:p>
     <w:p>
@@ -3805,7 +3891,7 @@
               <w:rPr>
                 <w:rtl w:val="0"/>
               </w:rPr>
-              <w:t xml:space="preserve">Ajouter, modifier, supprimer des administrateurs</w:t>
+              <w:t xml:space="preserve">Ajouter, modifier, supprimer, rechrcher des administrateurs</w:t>
             </w:r>
           </w:p>
         </w:tc>
@@ -3885,7 +3971,7 @@
               <w:rPr>
                 <w:rtl w:val="0"/>
               </w:rPr>
-              <w:t xml:space="preserve">Ajouter, modifier, supprimer des éducateurs</w:t>
+              <w:t xml:space="preserve">Ajouter, modifier, supprimer, rechercher des éducateurs</w:t>
             </w:r>
           </w:p>
         </w:tc>
@@ -3965,7 +4051,7 @@
               <w:rPr>
                 <w:rtl w:val="0"/>
               </w:rPr>
-              <w:t xml:space="preserve">Ajouter, modifier, supprimer des enfants</w:t>
+              <w:t xml:space="preserve">Ajouter, modifier, supprimer, rechercher des enfants</w:t>
             </w:r>
           </w:p>
         </w:tc>
@@ -4045,7 +4131,7 @@
               <w:rPr>
                 <w:rtl w:val="0"/>
               </w:rPr>
-              <w:t xml:space="preserve">Ajouter, modifier, supprimer des parents</w:t>
+              <w:t xml:space="preserve">Ajouter, modifier, supprimer, rechercher des parents</w:t>
             </w:r>
           </w:p>
         </w:tc>
@@ -4100,7 +4186,7 @@
               <w:rPr>
                 <w:rtl w:val="0"/>
               </w:rPr>
-              <w:t xml:space="preserve">Gestion des classes et matières</w:t>
+              <w:t xml:space="preserve">Gestion des classes et activités</w:t>
             </w:r>
           </w:p>
         </w:tc>
@@ -4125,7 +4211,7 @@
               <w:rPr>
                 <w:rtl w:val="0"/>
               </w:rPr>
-              <w:t xml:space="preserve">Créer des classes, assigner des matières, gérer emplois du temps</w:t>
+              <w:t xml:space="preserve">Créer des classes, assigner des activités, gérer emplois du temps</w:t>
             </w:r>
           </w:p>
         </w:tc>
@@ -4205,7 +4291,7 @@
               <w:rPr>
                 <w:rtl w:val="0"/>
               </w:rPr>
-              <w:t xml:space="preserve">Suivi des paiements</w:t>
+              <w:t xml:space="preserve">Suivi et ajouter des paiements</w:t>
             </w:r>
           </w:p>
         </w:tc>
@@ -4780,7 +4866,7 @@
               <w:rPr>
                 <w:rtl w:val="0"/>
               </w:rPr>
-              <w:t xml:space="preserve">Consulter l'historique des paiements, voir les montants dus</w:t>
+              <w:t xml:space="preserve">Consulter l'historique et ajouter des paiements, voir les montants dus</w:t>
             </w:r>
           </w:p>
         </w:tc>
@@ -5092,7 +5178,20 @@
         <w:rPr>
           <w:rtl w:val="0"/>
         </w:rPr>
-        <w:t xml:space="preserve">.</w:t>
+        <w:t xml:space="preserve">, avec </w:t>
+      </w:r>
+      <w:r>
+        <w:rPr>
+          <w:b w:val="1"/>
+          <w:rtl w:val="0"/>
+        </w:rPr>
+        <w:t xml:space="preserve">Bootstrap</w:t>
+      </w:r>
+      <w:r>
+        <w:rPr>
+          <w:rtl w:val="0"/>
+        </w:rPr>
+        <w:t xml:space="preserve"> pour la conception d'un design responsive et adapté aux différents appareils.</w:t>
       </w:r>
     </w:p>
     <w:p>
@@ -5161,63 +5260,6 @@
           <w:szCs w:val="26"/>
           <w:rtl w:val="0"/>
         </w:rPr>
-        <w:t xml:space="preserve">Sécurité :</w:t>
-      </w:r>
-      <w:r>
-        <w:rPr>
-          <w:rtl w:val="0"/>
-        </w:rPr>
-        <w:t xml:space="preserve"> Authentification par rôle (administrateur, éducateur, parent), protection des données sensibles (chiffrement), protection contre les attaques courantes comme </w:t>
-      </w:r>
-      <w:r>
-        <w:rPr>
-          <w:b w:val="1"/>
-          <w:rtl w:val="0"/>
-        </w:rPr>
-        <w:t xml:space="preserve">XSS</w:t>
-      </w:r>
-      <w:r>
-        <w:rPr>
-          <w:rtl w:val="0"/>
-        </w:rPr>
-        <w:t xml:space="preserve"> et </w:t>
-      </w:r>
-      <w:r>
-        <w:rPr>
-          <w:b w:val="1"/>
-          <w:rtl w:val="0"/>
-        </w:rPr>
-        <w:t xml:space="preserve">SQL Injection</w:t>
-      </w:r>
-      <w:r>
-        <w:rPr>
-          <w:rtl w:val="0"/>
-        </w:rPr>
-        <w:t xml:space="preserve">.</w:t>
-      </w:r>
-    </w:p>
-    <w:p>
-      <w:pPr>
-        <w:numPr>
-          <w:ilvl w:val="0"/>
-          <w:numId w:val="4"/>
-        </w:numPr>
-        <w:ind w:left="720" w:hanging="360"/>
-        <w:rPr>
-          <w:b w:val="1"/>
-          <w:color w:val="741b47"/>
-          <w:sz w:val="26"/>
-          <w:szCs w:val="26"/>
-        </w:rPr>
-      </w:pPr>
-      <w:r>
-        <w:rPr>
-          <w:b w:val="1"/>
-          <w:color w:val="741b47"/>
-          <w:sz w:val="26"/>
-          <w:szCs w:val="26"/>
-          <w:rtl w:val="0"/>
-        </w:rPr>
         <w:t xml:space="preserve">Compatibilité : </w:t>
       </w:r>
       <w:r>
@@ -5339,7 +5381,7 @@
       <w:pPr>
         <w:numPr>
           <w:ilvl w:val="0"/>
-          <w:numId w:val="15"/>
+          <w:numId w:val="14"/>
         </w:numPr>
         <w:ind w:left="720" w:hanging="360"/>
       </w:pPr>
@@ -5354,7 +5396,7 @@
       <w:pPr>
         <w:numPr>
           <w:ilvl w:val="0"/>
-          <w:numId w:val="15"/>
+          <w:numId w:val="14"/>
         </w:numPr>
         <w:ind w:left="720" w:hanging="360"/>
       </w:pPr>
@@ -5369,7 +5411,7 @@
       <w:pPr>
         <w:numPr>
           <w:ilvl w:val="0"/>
-          <w:numId w:val="15"/>
+          <w:numId w:val="14"/>
         </w:numPr>
         <w:ind w:left="720" w:hanging="360"/>
       </w:pPr>
@@ -5434,7 +5476,7 @@
       <w:pPr>
         <w:numPr>
           <w:ilvl w:val="0"/>
-          <w:numId w:val="8"/>
+          <w:numId w:val="7"/>
         </w:numPr>
         <w:ind w:left="720" w:hanging="360"/>
       </w:pPr>
@@ -5449,7 +5491,7 @@
       <w:pPr>
         <w:numPr>
           <w:ilvl w:val="0"/>
-          <w:numId w:val="8"/>
+          <w:numId w:val="7"/>
         </w:numPr>
         <w:ind w:left="720" w:hanging="360"/>
       </w:pPr>
@@ -5464,7 +5506,7 @@
       <w:pPr>
         <w:numPr>
           <w:ilvl w:val="0"/>
-          <w:numId w:val="8"/>
+          <w:numId w:val="7"/>
         </w:numPr>
         <w:ind w:left="720" w:hanging="360"/>
       </w:pPr>
@@ -5587,7 +5629,7 @@
           <w:szCs w:val="26"/>
           <w:rtl w:val="0"/>
         </w:rPr>
-        <w:t xml:space="preserve">Étape 4 : Déploiement</w:t>
+        <w:t xml:space="preserve">Étape 4 : Maintenance</w:t>
       </w:r>
     </w:p>
     <w:p>
@@ -5609,7 +5651,7 @@
       <w:pPr>
         <w:numPr>
           <w:ilvl w:val="0"/>
-          <w:numId w:val="7"/>
+          <w:numId w:val="8"/>
         </w:numPr>
         <w:ind w:left="720" w:hanging="360"/>
       </w:pPr>
@@ -5617,94 +5659,14 @@
         <w:rPr>
           <w:rtl w:val="0"/>
         </w:rPr>
-        <w:t xml:space="preserve">Configuration du serveur de production.</w:t>
+        <w:t xml:space="preserve">Résolution des bugs.</w:t>
       </w:r>
     </w:p>
     <w:p>
       <w:pPr>
         <w:numPr>
           <w:ilvl w:val="0"/>
-          <w:numId w:val="7"/>
-        </w:numPr>
-        <w:ind w:left="720" w:hanging="360"/>
-      </w:pPr>
-      <w:r>
-        <w:rPr>
-          <w:rtl w:val="0"/>
-        </w:rPr>
-        <w:t xml:space="preserve">Mise en ligne de l’application.</w:t>
-      </w:r>
-    </w:p>
-    <w:p>
-      <w:pPr>
-        <w:rPr>
-          <w:b w:val="1"/>
-          <w:color w:val="38761d"/>
-          <w:sz w:val="26"/>
-          <w:szCs w:val="26"/>
-        </w:rPr>
-      </w:pPr>
-      <w:r>
-        <w:rPr>
-          <w:rtl w:val="0"/>
-        </w:rPr>
-      </w:r>
-    </w:p>
-    <w:p>
-      <w:pPr>
-        <w:rPr>
-          <w:b w:val="1"/>
-          <w:color w:val="38761d"/>
-          <w:sz w:val="26"/>
-          <w:szCs w:val="26"/>
-        </w:rPr>
-      </w:pPr>
-      <w:r>
-        <w:rPr>
-          <w:b w:val="1"/>
-          <w:color w:val="38761d"/>
-          <w:sz w:val="26"/>
-          <w:szCs w:val="26"/>
-          <w:rtl w:val="0"/>
-        </w:rPr>
-        <w:t xml:space="preserve">Étape 5 : Maintenance</w:t>
-      </w:r>
-    </w:p>
-    <w:p>
-      <w:pPr>
-        <w:rPr>
-          <w:b w:val="1"/>
-          <w:color w:val="38761d"/>
-          <w:sz w:val="26"/>
-          <w:szCs w:val="26"/>
-        </w:rPr>
-      </w:pPr>
-      <w:r>
-        <w:rPr>
-          <w:rtl w:val="0"/>
-        </w:rPr>
-      </w:r>
-    </w:p>
-    <w:p>
-      <w:pPr>
-        <w:numPr>
-          <w:ilvl w:val="0"/>
-          <w:numId w:val="9"/>
-        </w:numPr>
-        <w:ind w:left="720" w:hanging="360"/>
-      </w:pPr>
-      <w:r>
-        <w:rPr>
-          <w:rtl w:val="0"/>
-        </w:rPr>
-        <w:t xml:space="preserve">Résolution des bugs.</w:t>
-      </w:r>
-    </w:p>
-    <w:p>
-      <w:pPr>
-        <w:numPr>
-          <w:ilvl w:val="0"/>
-          <w:numId w:val="9"/>
+          <w:numId w:val="8"/>
         </w:numPr>
         <w:ind w:left="720" w:hanging="360"/>
       </w:pPr>
@@ -5764,22 +5726,6 @@
           <w:rtl w:val="0"/>
         </w:rPr>
         <w:t xml:space="preserve">Code source complet.</w:t>
-      </w:r>
-    </w:p>
-    <w:p>
-      <w:pPr>
-        <w:numPr>
-          <w:ilvl w:val="0"/>
-          <w:numId w:val="3"/>
-        </w:numPr>
-        <w:spacing w:after="0" w:afterAutospacing="0" w:before="0" w:beforeAutospacing="0" w:lineRule="auto"/>
-        <w:ind w:left="720" w:hanging="360"/>
-      </w:pPr>
-      <w:r>
-        <w:rPr>
-          <w:rtl w:val="0"/>
-        </w:rPr>
-        <w:t xml:space="preserve">Documentation technique et utilisateur.</w:t>
       </w:r>
     </w:p>
     <w:p>
@@ -6776,116 +6722,6 @@
         <w:ind w:left="720" w:hanging="360"/>
       </w:pPr>
       <w:rPr>
-        <w:u w:val="none"/>
-      </w:rPr>
-    </w:lvl>
-    <w:lvl w:ilvl="1">
-      <w:start w:val="1"/>
-      <w:numFmt w:val="bullet"/>
-      <w:lvlText w:val="○"/>
-      <w:lvlJc w:val="left"/>
-      <w:pPr>
-        <w:ind w:left="1440" w:hanging="360"/>
-      </w:pPr>
-      <w:rPr>
-        <w:u w:val="none"/>
-      </w:rPr>
-    </w:lvl>
-    <w:lvl w:ilvl="2">
-      <w:start w:val="1"/>
-      <w:numFmt w:val="bullet"/>
-      <w:lvlText w:val="■"/>
-      <w:lvlJc w:val="left"/>
-      <w:pPr>
-        <w:ind w:left="2160" w:hanging="360"/>
-      </w:pPr>
-      <w:rPr>
-        <w:u w:val="none"/>
-      </w:rPr>
-    </w:lvl>
-    <w:lvl w:ilvl="3">
-      <w:start w:val="1"/>
-      <w:numFmt w:val="bullet"/>
-      <w:lvlText w:val="●"/>
-      <w:lvlJc w:val="left"/>
-      <w:pPr>
-        <w:ind w:left="2880" w:hanging="360"/>
-      </w:pPr>
-      <w:rPr>
-        <w:u w:val="none"/>
-      </w:rPr>
-    </w:lvl>
-    <w:lvl w:ilvl="4">
-      <w:start w:val="1"/>
-      <w:numFmt w:val="bullet"/>
-      <w:lvlText w:val="○"/>
-      <w:lvlJc w:val="left"/>
-      <w:pPr>
-        <w:ind w:left="3600" w:hanging="360"/>
-      </w:pPr>
-      <w:rPr>
-        <w:u w:val="none"/>
-      </w:rPr>
-    </w:lvl>
-    <w:lvl w:ilvl="5">
-      <w:start w:val="1"/>
-      <w:numFmt w:val="bullet"/>
-      <w:lvlText w:val="■"/>
-      <w:lvlJc w:val="left"/>
-      <w:pPr>
-        <w:ind w:left="4320" w:hanging="360"/>
-      </w:pPr>
-      <w:rPr>
-        <w:u w:val="none"/>
-      </w:rPr>
-    </w:lvl>
-    <w:lvl w:ilvl="6">
-      <w:start w:val="1"/>
-      <w:numFmt w:val="bullet"/>
-      <w:lvlText w:val="●"/>
-      <w:lvlJc w:val="left"/>
-      <w:pPr>
-        <w:ind w:left="5040" w:hanging="360"/>
-      </w:pPr>
-      <w:rPr>
-        <w:u w:val="none"/>
-      </w:rPr>
-    </w:lvl>
-    <w:lvl w:ilvl="7">
-      <w:start w:val="1"/>
-      <w:numFmt w:val="bullet"/>
-      <w:lvlText w:val="○"/>
-      <w:lvlJc w:val="left"/>
-      <w:pPr>
-        <w:ind w:left="5760" w:hanging="360"/>
-      </w:pPr>
-      <w:rPr>
-        <w:u w:val="none"/>
-      </w:rPr>
-    </w:lvl>
-    <w:lvl w:ilvl="8">
-      <w:start w:val="1"/>
-      <w:numFmt w:val="bullet"/>
-      <w:lvlText w:val="■"/>
-      <w:lvlJc w:val="left"/>
-      <w:pPr>
-        <w:ind w:left="6480" w:hanging="360"/>
-      </w:pPr>
-      <w:rPr>
-        <w:u w:val="none"/>
-      </w:rPr>
-    </w:lvl>
-  </w:abstractNum>
-  <w:abstractNum w:abstractNumId="10">
-    <w:lvl w:ilvl="0">
-      <w:start w:val="1"/>
-      <w:numFmt w:val="bullet"/>
-      <w:lvlText w:val="●"/>
-      <w:lvlJc w:val="left"/>
-      <w:pPr>
-        <w:ind w:left="720" w:hanging="360"/>
-      </w:pPr>
-      <w:rPr>
         <w:rFonts w:ascii="Roboto" w:cs="Roboto" w:eastAsia="Roboto" w:hAnsi="Roboto"/>
         <w:color w:val="404040"/>
         <w:sz w:val="24"/>
@@ -6895,8 +6731,8 @@
     </w:lvl>
     <w:lvl w:ilvl="1">
       <w:start w:val="1"/>
-      <w:numFmt w:val="lowerLetter"/>
-      <w:lvlText w:val="%2."/>
+      <w:numFmt w:val="bullet"/>
+      <w:lvlText w:val="○"/>
       <w:lvlJc w:val="left"/>
       <w:pPr>
         <w:ind w:left="1440" w:hanging="360"/>
@@ -6994,7 +6830,7 @@
       </w:rPr>
     </w:lvl>
   </w:abstractNum>
-  <w:abstractNum w:abstractNumId="11">
+  <w:abstractNum w:abstractNumId="10">
     <w:lvl w:ilvl="0">
       <w:start w:val="1"/>
       <w:numFmt w:val="bullet"/>
@@ -7112,6 +6948,116 @@
       </w:rPr>
     </w:lvl>
   </w:abstractNum>
+  <w:abstractNum w:abstractNumId="11">
+    <w:lvl w:ilvl="0">
+      <w:start w:val="1"/>
+      <w:numFmt w:val="bullet"/>
+      <w:lvlText w:val="●"/>
+      <w:lvlJc w:val="left"/>
+      <w:pPr>
+        <w:ind w:left="720" w:hanging="360"/>
+      </w:pPr>
+      <w:rPr>
+        <w:u w:val="none"/>
+      </w:rPr>
+    </w:lvl>
+    <w:lvl w:ilvl="1">
+      <w:start w:val="1"/>
+      <w:numFmt w:val="bullet"/>
+      <w:lvlText w:val="○"/>
+      <w:lvlJc w:val="left"/>
+      <w:pPr>
+        <w:ind w:left="1440" w:hanging="360"/>
+      </w:pPr>
+      <w:rPr>
+        <w:u w:val="none"/>
+      </w:rPr>
+    </w:lvl>
+    <w:lvl w:ilvl="2">
+      <w:start w:val="1"/>
+      <w:numFmt w:val="bullet"/>
+      <w:lvlText w:val="■"/>
+      <w:lvlJc w:val="left"/>
+      <w:pPr>
+        <w:ind w:left="2160" w:hanging="360"/>
+      </w:pPr>
+      <w:rPr>
+        <w:u w:val="none"/>
+      </w:rPr>
+    </w:lvl>
+    <w:lvl w:ilvl="3">
+      <w:start w:val="1"/>
+      <w:numFmt w:val="bullet"/>
+      <w:lvlText w:val="●"/>
+      <w:lvlJc w:val="left"/>
+      <w:pPr>
+        <w:ind w:left="2880" w:hanging="360"/>
+      </w:pPr>
+      <w:rPr>
+        <w:u w:val="none"/>
+      </w:rPr>
+    </w:lvl>
+    <w:lvl w:ilvl="4">
+      <w:start w:val="1"/>
+      <w:numFmt w:val="bullet"/>
+      <w:lvlText w:val="○"/>
+      <w:lvlJc w:val="left"/>
+      <w:pPr>
+        <w:ind w:left="3600" w:hanging="360"/>
+      </w:pPr>
+      <w:rPr>
+        <w:u w:val="none"/>
+      </w:rPr>
+    </w:lvl>
+    <w:lvl w:ilvl="5">
+      <w:start w:val="1"/>
+      <w:numFmt w:val="bullet"/>
+      <w:lvlText w:val="■"/>
+      <w:lvlJc w:val="left"/>
+      <w:pPr>
+        <w:ind w:left="4320" w:hanging="360"/>
+      </w:pPr>
+      <w:rPr>
+        <w:u w:val="none"/>
+      </w:rPr>
+    </w:lvl>
+    <w:lvl w:ilvl="6">
+      <w:start w:val="1"/>
+      <w:numFmt w:val="bullet"/>
+      <w:lvlText w:val="●"/>
+      <w:lvlJc w:val="left"/>
+      <w:pPr>
+        <w:ind w:left="5040" w:hanging="360"/>
+      </w:pPr>
+      <w:rPr>
+        <w:u w:val="none"/>
+      </w:rPr>
+    </w:lvl>
+    <w:lvl w:ilvl="7">
+      <w:start w:val="1"/>
+      <w:numFmt w:val="bullet"/>
+      <w:lvlText w:val="○"/>
+      <w:lvlJc w:val="left"/>
+      <w:pPr>
+        <w:ind w:left="5760" w:hanging="360"/>
+      </w:pPr>
+      <w:rPr>
+        <w:u w:val="none"/>
+      </w:rPr>
+    </w:lvl>
+    <w:lvl w:ilvl="8">
+      <w:start w:val="1"/>
+      <w:numFmt w:val="bullet"/>
+      <w:lvlText w:val="■"/>
+      <w:lvlJc w:val="left"/>
+      <w:pPr>
+        <w:ind w:left="6480" w:hanging="360"/>
+      </w:pPr>
+      <w:rPr>
+        <w:u w:val="none"/>
+      </w:rPr>
+    </w:lvl>
+  </w:abstractNum>
   <w:abstractNum w:abstractNumId="12">
     <w:lvl w:ilvl="0">
       <w:start w:val="1"/>
@@ -7223,116 +7169,6 @@
     </w:lvl>
   </w:abstractNum>
   <w:abstractNum w:abstractNumId="13">
-    <w:lvl w:ilvl="0">
-      <w:start w:val="1"/>
-      <w:numFmt w:val="bullet"/>
-      <w:lvlText w:val="●"/>
-      <w:lvlJc w:val="left"/>
-      <w:pPr>
-        <w:ind w:left="720" w:hanging="360"/>
-      </w:pPr>
-      <w:rPr>
-        <w:u w:val="none"/>
-      </w:rPr>
-    </w:lvl>
-    <w:lvl w:ilvl="1">
-      <w:start w:val="1"/>
-      <w:numFmt w:val="bullet"/>
-      <w:lvlText w:val="○"/>
-      <w:lvlJc w:val="left"/>
-      <w:pPr>
-        <w:ind w:left="1440" w:hanging="360"/>
-      </w:pPr>
-      <w:rPr>
-        <w:u w:val="none"/>
-      </w:rPr>
-    </w:lvl>
-    <w:lvl w:ilvl="2">
-      <w:start w:val="1"/>
-      <w:numFmt w:val="bullet"/>
-      <w:lvlText w:val="■"/>
-      <w:lvlJc w:val="left"/>
-      <w:pPr>
-        <w:ind w:left="2160" w:hanging="360"/>
-      </w:pPr>
-      <w:rPr>
-        <w:u w:val="none"/>
-      </w:rPr>
-    </w:lvl>
-    <w:lvl w:ilvl="3">
-      <w:start w:val="1"/>
-      <w:numFmt w:val="bullet"/>
-      <w:lvlText w:val="●"/>
-      <w:lvlJc w:val="left"/>
-      <w:pPr>
-        <w:ind w:left="2880" w:hanging="360"/>
-      </w:pPr>
-      <w:rPr>
-        <w:u w:val="none"/>
-      </w:rPr>
-    </w:lvl>
-    <w:lvl w:ilvl="4">
-      <w:start w:val="1"/>
-      <w:numFmt w:val="bullet"/>
-      <w:lvlText w:val="○"/>
-      <w:lvlJc w:val="left"/>
-      <w:pPr>
-        <w:ind w:left="3600" w:hanging="360"/>
-      </w:pPr>
-      <w:rPr>
-        <w:u w:val="none"/>
-      </w:rPr>
-    </w:lvl>
-    <w:lvl w:ilvl="5">
-      <w:start w:val="1"/>
-      <w:numFmt w:val="bullet"/>
-      <w:lvlText w:val="■"/>
-      <w:lvlJc w:val="left"/>
-      <w:pPr>
-        <w:ind w:left="4320" w:hanging="360"/>
-      </w:pPr>
-      <w:rPr>
-        <w:u w:val="none"/>
-      </w:rPr>
-    </w:lvl>
-    <w:lvl w:ilvl="6">
-      <w:start w:val="1"/>
-      <w:numFmt w:val="bullet"/>
-      <w:lvlText w:val="●"/>
-      <w:lvlJc w:val="left"/>
-      <w:pPr>
-        <w:ind w:left="5040" w:hanging="360"/>
-      </w:pPr>
-      <w:rPr>
-        <w:u w:val="none"/>
-      </w:rPr>
-    </w:lvl>
-    <w:lvl w:ilvl="7">
-      <w:start w:val="1"/>
-      <w:numFmt w:val="bullet"/>
-      <w:lvlText w:val="○"/>
-      <w:lvlJc w:val="left"/>
-      <w:pPr>
-        <w:ind w:left="5760" w:hanging="360"/>
-      </w:pPr>
-      <w:rPr>
-        <w:u w:val="none"/>
-      </w:rPr>
-    </w:lvl>
-    <w:lvl w:ilvl="8">
-      <w:start w:val="1"/>
-      <w:numFmt w:val="bullet"/>
-      <w:lvlText w:val="■"/>
-      <w:lvlJc w:val="left"/>
-      <w:pPr>
-        <w:ind w:left="6480" w:hanging="360"/>
-      </w:pPr>
-      <w:rPr>
-        <w:u w:val="none"/>
-      </w:rPr>
-    </w:lvl>
-  </w:abstractNum>
-  <w:abstractNum w:abstractNumId="14">
     <w:lvl w:ilvl="0">
       <w:start w:val="1"/>
       <w:numFmt w:val="bullet"/>
@@ -7450,117 +7286,117 @@
       </w:rPr>
     </w:lvl>
   </w:abstractNum>
+  <w:abstractNum w:abstractNumId="14">
+    <w:lvl w:ilvl="0">
+      <w:start w:val="1"/>
+      <w:numFmt w:val="bullet"/>
+      <w:lvlText w:val="●"/>
+      <w:lvlJc w:val="left"/>
+      <w:pPr>
+        <w:ind w:left="720" w:hanging="360"/>
+      </w:pPr>
+      <w:rPr>
+        <w:u w:val="none"/>
+      </w:rPr>
+    </w:lvl>
+    <w:lvl w:ilvl="1">
+      <w:start w:val="1"/>
+      <w:numFmt w:val="bullet"/>
+      <w:lvlText w:val="○"/>
+      <w:lvlJc w:val="left"/>
+      <w:pPr>
+        <w:ind w:left="1440" w:hanging="360"/>
+      </w:pPr>
+      <w:rPr>
+        <w:u w:val="none"/>
+      </w:rPr>
+    </w:lvl>
+    <w:lvl w:ilvl="2">
+      <w:start w:val="1"/>
+      <w:numFmt w:val="bullet"/>
+      <w:lvlText w:val="■"/>
+      <w:lvlJc w:val="left"/>
+      <w:pPr>
+        <w:ind w:left="2160" w:hanging="360"/>
+      </w:pPr>
+      <w:rPr>
+        <w:u w:val="none"/>
+      </w:rPr>
+    </w:lvl>
+    <w:lvl w:ilvl="3">
+      <w:start w:val="1"/>
+      <w:numFmt w:val="bullet"/>
+      <w:lvlText w:val="●"/>
+      <w:lvlJc w:val="left"/>
+      <w:pPr>
+        <w:ind w:left="2880" w:hanging="360"/>
+      </w:pPr>
+      <w:rPr>
+        <w:u w:val="none"/>
+      </w:rPr>
+    </w:lvl>
+    <w:lvl w:ilvl="4">
+      <w:start w:val="1"/>
+      <w:numFmt w:val="bullet"/>
+      <w:lvlText w:val="○"/>
+      <w:lvlJc w:val="left"/>
+      <w:pPr>
+        <w:ind w:left="3600" w:hanging="360"/>
+      </w:pPr>
+      <w:rPr>
+        <w:u w:val="none"/>
+      </w:rPr>
+    </w:lvl>
+    <w:lvl w:ilvl="5">
+      <w:start w:val="1"/>
+      <w:numFmt w:val="bullet"/>
+      <w:lvlText w:val="■"/>
+      <w:lvlJc w:val="left"/>
+      <w:pPr>
+        <w:ind w:left="4320" w:hanging="360"/>
+      </w:pPr>
+      <w:rPr>
+        <w:u w:val="none"/>
+      </w:rPr>
+    </w:lvl>
+    <w:lvl w:ilvl="6">
+      <w:start w:val="1"/>
+      <w:numFmt w:val="bullet"/>
+      <w:lvlText w:val="●"/>
+      <w:lvlJc w:val="left"/>
+      <w:pPr>
+        <w:ind w:left="5040" w:hanging="360"/>
+      </w:pPr>
+      <w:rPr>
+        <w:u w:val="none"/>
+      </w:rPr>
+    </w:lvl>
+    <w:lvl w:ilvl="7">
+      <w:start w:val="1"/>
+      <w:numFmt w:val="bullet"/>
+      <w:lvlText w:val="○"/>
+      <w:lvlJc w:val="left"/>
+      <w:pPr>
+        <w:ind w:left="5760" w:hanging="360"/>
+      </w:pPr>
+      <w:rPr>
+        <w:u w:val="none"/>
+      </w:rPr>
+    </w:lvl>
+    <w:lvl w:ilvl="8">
+      <w:start w:val="1"/>
+      <w:numFmt w:val="bullet"/>
+      <w:lvlText w:val="■"/>
+      <w:lvlJc w:val="left"/>
+      <w:pPr>
+        <w:ind w:left="6480" w:hanging="360"/>
+      </w:pPr>
+      <w:rPr>
+        <w:u w:val="none"/>
+      </w:rPr>
+    </w:lvl>
+  </w:abstractNum>
   <w:abstractNum w:abstractNumId="15">
-    <w:lvl w:ilvl="0">
-      <w:start w:val="1"/>
-      <w:numFmt w:val="bullet"/>
-      <w:lvlText w:val="●"/>
-      <w:lvlJc w:val="left"/>
-      <w:pPr>
-        <w:ind w:left="720" w:hanging="360"/>
-      </w:pPr>
-      <w:rPr>
-        <w:u w:val="none"/>
-      </w:rPr>
-    </w:lvl>
-    <w:lvl w:ilvl="1">
-      <w:start w:val="1"/>
-      <w:numFmt w:val="bullet"/>
-      <w:lvlText w:val="○"/>
-      <w:lvlJc w:val="left"/>
-      <w:pPr>
-        <w:ind w:left="1440" w:hanging="360"/>
-      </w:pPr>
-      <w:rPr>
-        <w:u w:val="none"/>
-      </w:rPr>
-    </w:lvl>
-    <w:lvl w:ilvl="2">
-      <w:start w:val="1"/>
-      <w:numFmt w:val="bullet"/>
-      <w:lvlText w:val="■"/>
-      <w:lvlJc w:val="left"/>
-      <w:pPr>
-        <w:ind w:left="2160" w:hanging="360"/>
-      </w:pPr>
-      <w:rPr>
-        <w:u w:val="none"/>
-      </w:rPr>
-    </w:lvl>
-    <w:lvl w:ilvl="3">
-      <w:start w:val="1"/>
-      <w:numFmt w:val="bullet"/>
-      <w:lvlText w:val="●"/>
-      <w:lvlJc w:val="left"/>
-      <w:pPr>
-        <w:ind w:left="2880" w:hanging="360"/>
-      </w:pPr>
-      <w:rPr>
-        <w:u w:val="none"/>
-      </w:rPr>
-    </w:lvl>
-    <w:lvl w:ilvl="4">
-      <w:start w:val="1"/>
-      <w:numFmt w:val="bullet"/>
-      <w:lvlText w:val="○"/>
-      <w:lvlJc w:val="left"/>
-      <w:pPr>
-        <w:ind w:left="3600" w:hanging="360"/>
-      </w:pPr>
-      <w:rPr>
-        <w:u w:val="none"/>
-      </w:rPr>
-    </w:lvl>
-    <w:lvl w:ilvl="5">
-      <w:start w:val="1"/>
-      <w:numFmt w:val="bullet"/>
-      <w:lvlText w:val="■"/>
-      <w:lvlJc w:val="left"/>
-      <w:pPr>
-        <w:ind w:left="4320" w:hanging="360"/>
-      </w:pPr>
-      <w:rPr>
-        <w:u w:val="none"/>
-      </w:rPr>
-    </w:lvl>
-    <w:lvl w:ilvl="6">
-      <w:start w:val="1"/>
-      <w:numFmt w:val="bullet"/>
-      <w:lvlText w:val="●"/>
-      <w:lvlJc w:val="left"/>
-      <w:pPr>
-        <w:ind w:left="5040" w:hanging="360"/>
-      </w:pPr>
-      <w:rPr>
-        <w:u w:val="none"/>
-      </w:rPr>
-    </w:lvl>
-    <w:lvl w:ilvl="7">
-      <w:start w:val="1"/>
-      <w:numFmt w:val="bullet"/>
-      <w:lvlText w:val="○"/>
-      <w:lvlJc w:val="left"/>
-      <w:pPr>
-        <w:ind w:left="5760" w:hanging="360"/>
-      </w:pPr>
-      <w:rPr>
-        <w:u w:val="none"/>
-      </w:rPr>
-    </w:lvl>
-    <w:lvl w:ilvl="8">
-      <w:start w:val="1"/>
-      <w:numFmt w:val="bullet"/>
-      <w:lvlText w:val="■"/>
-      <w:lvlJc w:val="left"/>
-      <w:pPr>
-        <w:ind w:left="6480" w:hanging="360"/>
-      </w:pPr>
-      <w:rPr>
-        <w:u w:val="none"/>
-      </w:rPr>
-    </w:lvl>
-  </w:abstractNum>
-  <w:abstractNum w:abstractNumId="16">
     <w:lvl w:ilvl="0">
       <w:start w:val="1"/>
       <w:numFmt w:val="decimal"/>
@@ -7722,9 +7558,6 @@
   </w:num>
   <w:num w:numId="15">
     <w:abstractNumId w:val="15"/>
-  </w:num>
-  <w:num w:numId="16">
-    <w:abstractNumId w:val="16"/>
   </w:num>
 </w:numbering>
 </file>

</xml_diff>